<commit_message>
Added more written forms
</commit_message>
<xml_diff>
--- a/Beginning Zdetl/Beginning Zdetl.docx
+++ b/Beginning Zdetl/Beginning Zdetl.docx
@@ -148,7 +148,19 @@
                                         <w:rPr>
                                           <w:color w:val="FFFFFF" w:themeColor="background1"/>
                                         </w:rPr>
-                                        <w:t>Jeff Kazmierski, John Waterman, Maksim Smelchak, Stephen Sorenberg, Tony Reynolds, P-O Bergstedt</w:t>
+                                        <w:t xml:space="preserve">Jeff Kazmierski, John Waterman, Maksim Smelchak, Stephen Sorenberg, Tony Reynolds, </w:t>
+                                      </w:r>
+                                      <w:r>
+                                        <w:rPr>
+                                          <w:color w:val="FFFFFF" w:themeColor="background1"/>
+                                        </w:rPr>
+                                        <w:t xml:space="preserve">Edward Bornstein, </w:t>
+                                      </w:r>
+                                      <w:r>
+                                        <w:rPr>
+                                          <w:color w:val="FFFFFF" w:themeColor="background1"/>
+                                        </w:rPr>
+                                        <w:t>P-O Bergstedt</w:t>
                                       </w:r>
                                     </w:p>
                                   </w:sdtContent>
@@ -212,6 +224,45 @@
                                       </w:r>
                                     </w:sdtContent>
                                   </w:sdt>
+                                </w:p>
+                                <w:p>
+                                  <w:pPr>
+                                    <w:pStyle w:val="NoSpacing"/>
+                                    <w:spacing w:before="120"/>
+                                    <w:jc w:val="center"/>
+                                    <w:rPr>
+                                      <w:rFonts w:ascii="Cambria" w:hAnsi="Cambria"/>
+                                      <w:color w:val="FFFFFF" w:themeColor="background1"/>
+                                    </w:rPr>
+                                  </w:pPr>
+                                  <w:r>
+                                    <w:rPr>
+                                      <w:rFonts w:ascii="ZhoGlyph" w:hAnsi="ZhoGlyph"/>
+                                      <w:color w:val="FFFFFF" w:themeColor="background1"/>
+                                    </w:rPr>
+                                    <w:t>Ż</w:t>
+                                  </w:r>
+                                  <w:r>
+                                    <w:rPr>
+                                      <w:rFonts w:ascii="ZhoGlyph" w:hAnsi="ZhoGlyph"/>
+                                      <w:color w:val="FFFFFF" w:themeColor="background1"/>
+                                    </w:rPr>
+                                    <w:t>EṪ ĨŹ KOṪĨ ŽANTĨ MAĈṪĨM</w:t>
+                                  </w:r>
+                                  <w:r>
+                                    <w:rPr>
+                                      <w:rFonts w:ascii="Cambria" w:hAnsi="Cambria"/>
+                                      <w:color w:val="FFFFFF" w:themeColor="background1"/>
+                                    </w:rPr>
+                                    <w:t xml:space="preserve">; </w:t>
+                                  </w:r>
+                                  <w:r>
+                                    <w:rPr>
+                                      <w:rFonts w:ascii="ZhoGlyph" w:hAnsi="ZhoGlyph"/>
+                                      <w:color w:val="FFFFFF" w:themeColor="background1"/>
+                                    </w:rPr>
+                                    <w:t>ŽANT</w:t>
+                                  </w:r>
                                 </w:p>
                               </w:txbxContent>
                             </wps:txbx>
@@ -317,8 +368,8 @@
                                       <w:rFonts w:ascii="ZhoGlyph" w:eastAsiaTheme="majorEastAsia" w:hAnsi="ZhoGlyph" w:cstheme="majorBidi"/>
                                       <w:caps/>
                                       <w:color w:val="4472C4" w:themeColor="accent1"/>
-                                      <w:sz w:val="72"/>
-                                      <w:szCs w:val="72"/>
+                                      <w:sz w:val="56"/>
+                                      <w:szCs w:val="56"/>
                                     </w:rPr>
                                   </w:pPr>
                                   <w:r>
@@ -326,8 +377,28 @@
                                       <w:rFonts w:ascii="ZhoGlyph" w:eastAsiaTheme="majorEastAsia" w:hAnsi="ZhoGlyph" w:cstheme="majorBidi"/>
                                       <w:caps/>
                                       <w:color w:val="4472C4" w:themeColor="accent1"/>
-                                      <w:sz w:val="72"/>
-                                      <w:szCs w:val="72"/>
+                                      <w:sz w:val="56"/>
+                                      <w:szCs w:val="56"/>
+                                    </w:rPr>
+                                    <w:t>IĈTOTNADĪ</w:t>
+                                  </w:r>
+                                  <w:r>
+                                    <w:rPr>
+                                      <w:rFonts w:ascii="ZhoGlyph" w:eastAsiaTheme="majorEastAsia" w:hAnsi="ZhoGlyph" w:cstheme="majorBidi"/>
+                                      <w:caps/>
+                                      <w:color w:val="4472C4" w:themeColor="accent1"/>
+                                      <w:sz w:val="56"/>
+                                      <w:szCs w:val="56"/>
+                                    </w:rPr>
+                                    <w:t xml:space="preserve"> </w:t>
+                                  </w:r>
+                                  <w:r>
+                                    <w:rPr>
+                                      <w:rFonts w:ascii="ZhoGlyph" w:eastAsiaTheme="majorEastAsia" w:hAnsi="ZhoGlyph" w:cstheme="majorBidi"/>
+                                      <w:caps/>
+                                      <w:color w:val="4472C4" w:themeColor="accent1"/>
+                                      <w:sz w:val="56"/>
+                                      <w:szCs w:val="56"/>
                                     </w:rPr>
                                     <w:t>ŻEṪ</w:t>
                                   </w:r>
@@ -386,7 +457,19 @@
                                   <w:rPr>
                                     <w:color w:val="FFFFFF" w:themeColor="background1"/>
                                   </w:rPr>
-                                  <w:t>Jeff Kazmierski, John Waterman, Maksim Smelchak, Stephen Sorenberg, Tony Reynolds, P-O Bergstedt</w:t>
+                                  <w:t xml:space="preserve">Jeff Kazmierski, John Waterman, Maksim Smelchak, Stephen Sorenberg, Tony Reynolds, </w:t>
+                                </w:r>
+                                <w:r>
+                                  <w:rPr>
+                                    <w:color w:val="FFFFFF" w:themeColor="background1"/>
+                                  </w:rPr>
+                                  <w:t xml:space="preserve">Edward Bornstein, </w:t>
+                                </w:r>
+                                <w:r>
+                                  <w:rPr>
+                                    <w:color w:val="FFFFFF" w:themeColor="background1"/>
+                                  </w:rPr>
+                                  <w:t>P-O Bergstedt</w:t>
                                 </w:r>
                               </w:p>
                             </w:sdtContent>
@@ -450,6 +533,45 @@
                                 </w:r>
                               </w:sdtContent>
                             </w:sdt>
+                          </w:p>
+                          <w:p>
+                            <w:pPr>
+                              <w:pStyle w:val="NoSpacing"/>
+                              <w:spacing w:before="120"/>
+                              <w:jc w:val="center"/>
+                              <w:rPr>
+                                <w:rFonts w:ascii="Cambria" w:hAnsi="Cambria"/>
+                                <w:color w:val="FFFFFF" w:themeColor="background1"/>
+                              </w:rPr>
+                            </w:pPr>
+                            <w:r>
+                              <w:rPr>
+                                <w:rFonts w:ascii="ZhoGlyph" w:hAnsi="ZhoGlyph"/>
+                                <w:color w:val="FFFFFF" w:themeColor="background1"/>
+                              </w:rPr>
+                              <w:t>Ż</w:t>
+                            </w:r>
+                            <w:r>
+                              <w:rPr>
+                                <w:rFonts w:ascii="ZhoGlyph" w:hAnsi="ZhoGlyph"/>
+                                <w:color w:val="FFFFFF" w:themeColor="background1"/>
+                              </w:rPr>
+                              <w:t>EṪ ĨŹ KOṪĨ ŽANTĨ MAĈṪĨM</w:t>
+                            </w:r>
+                            <w:r>
+                              <w:rPr>
+                                <w:rFonts w:ascii="Cambria" w:hAnsi="Cambria"/>
+                                <w:color w:val="FFFFFF" w:themeColor="background1"/>
+                              </w:rPr>
+                              <w:t xml:space="preserve">; </w:t>
+                            </w:r>
+                            <w:r>
+                              <w:rPr>
+                                <w:rFonts w:ascii="ZhoGlyph" w:hAnsi="ZhoGlyph"/>
+                                <w:color w:val="FFFFFF" w:themeColor="background1"/>
+                              </w:rPr>
+                              <w:t>ŽANT</w:t>
+                            </w:r>
                           </w:p>
                         </w:txbxContent>
                       </v:textbox>
@@ -521,8 +643,8 @@
                                 <w:rFonts w:ascii="ZhoGlyph" w:eastAsiaTheme="majorEastAsia" w:hAnsi="ZhoGlyph" w:cstheme="majorBidi"/>
                                 <w:caps/>
                                 <w:color w:val="4472C4" w:themeColor="accent1"/>
-                                <w:sz w:val="72"/>
-                                <w:szCs w:val="72"/>
+                                <w:sz w:val="56"/>
+                                <w:szCs w:val="56"/>
                               </w:rPr>
                             </w:pPr>
                             <w:r>
@@ -530,8 +652,28 @@
                                 <w:rFonts w:ascii="ZhoGlyph" w:eastAsiaTheme="majorEastAsia" w:hAnsi="ZhoGlyph" w:cstheme="majorBidi"/>
                                 <w:caps/>
                                 <w:color w:val="4472C4" w:themeColor="accent1"/>
-                                <w:sz w:val="72"/>
-                                <w:szCs w:val="72"/>
+                                <w:sz w:val="56"/>
+                                <w:szCs w:val="56"/>
+                              </w:rPr>
+                              <w:t>IĈTOTNADĪ</w:t>
+                            </w:r>
+                            <w:r>
+                              <w:rPr>
+                                <w:rFonts w:ascii="ZhoGlyph" w:eastAsiaTheme="majorEastAsia" w:hAnsi="ZhoGlyph" w:cstheme="majorBidi"/>
+                                <w:caps/>
+                                <w:color w:val="4472C4" w:themeColor="accent1"/>
+                                <w:sz w:val="56"/>
+                                <w:szCs w:val="56"/>
+                              </w:rPr>
+                              <w:t xml:space="preserve"> </w:t>
+                            </w:r>
+                            <w:r>
+                              <w:rPr>
+                                <w:rFonts w:ascii="ZhoGlyph" w:eastAsiaTheme="majorEastAsia" w:hAnsi="ZhoGlyph" w:cstheme="majorBidi"/>
+                                <w:caps/>
+                                <w:color w:val="4472C4" w:themeColor="accent1"/>
+                                <w:sz w:val="56"/>
+                                <w:szCs w:val="56"/>
                               </w:rPr>
                               <w:t>ŻEṪ</w:t>
                             </w:r>
@@ -608,7 +750,7 @@
           <w:r>
             <w:fldChar w:fldCharType="separate"/>
           </w:r>
-          <w:hyperlink w:anchor="_Toc92789955" w:history="1">
+          <w:hyperlink w:anchor="_Toc92826281" w:history="1">
             <w:r>
               <w:rPr>
                 <w:rStyle w:val="Hyperlink"/>
@@ -635,7 +777,7 @@
                 <w:noProof/>
                 <w:webHidden/>
               </w:rPr>
-              <w:instrText xml:space="preserve"> PAGEREF _Toc92789955 \h </w:instrText>
+              <w:instrText xml:space="preserve"> PAGEREF _Toc92826281 \h </w:instrText>
             </w:r>
             <w:r>
               <w:rPr>
@@ -679,7 +821,7 @@
               <w:szCs w:val="22"/>
             </w:rPr>
           </w:pPr>
-          <w:hyperlink w:anchor="_Toc92789956" w:history="1">
+          <w:hyperlink w:anchor="_Toc92826282" w:history="1">
             <w:r>
               <w:rPr>
                 <w:rStyle w:val="Hyperlink"/>
@@ -706,7 +848,7 @@
                 <w:noProof/>
                 <w:webHidden/>
               </w:rPr>
-              <w:instrText xml:space="preserve"> PAGEREF _Toc92789956 \h </w:instrText>
+              <w:instrText xml:space="preserve"> PAGEREF _Toc92826282 \h </w:instrText>
             </w:r>
             <w:r>
               <w:rPr>
@@ -750,7 +892,7 @@
               <w:szCs w:val="22"/>
             </w:rPr>
           </w:pPr>
-          <w:hyperlink w:anchor="_Toc92789957" w:history="1">
+          <w:hyperlink w:anchor="_Toc92826283" w:history="1">
             <w:r>
               <w:rPr>
                 <w:rStyle w:val="Hyperlink"/>
@@ -777,7 +919,7 @@
                 <w:noProof/>
                 <w:webHidden/>
               </w:rPr>
-              <w:instrText xml:space="preserve"> PAGEREF _Toc92789957 \h </w:instrText>
+              <w:instrText xml:space="preserve"> PAGEREF _Toc92826283 \h </w:instrText>
             </w:r>
             <w:r>
               <w:rPr>
@@ -821,7 +963,7 @@
               <w:szCs w:val="22"/>
             </w:rPr>
           </w:pPr>
-          <w:hyperlink w:anchor="_Toc92789958" w:history="1">
+          <w:hyperlink w:anchor="_Toc92826284" w:history="1">
             <w:r>
               <w:rPr>
                 <w:rStyle w:val="Hyperlink"/>
@@ -848,7 +990,7 @@
                 <w:noProof/>
                 <w:webHidden/>
               </w:rPr>
-              <w:instrText xml:space="preserve"> PAGEREF _Toc92789958 \h </w:instrText>
+              <w:instrText xml:space="preserve"> PAGEREF _Toc92826284 \h </w:instrText>
             </w:r>
             <w:r>
               <w:rPr>
@@ -892,7 +1034,7 @@
               <w:szCs w:val="22"/>
             </w:rPr>
           </w:pPr>
-          <w:hyperlink w:anchor="_Toc92789959" w:history="1">
+          <w:hyperlink w:anchor="_Toc92826285" w:history="1">
             <w:r>
               <w:rPr>
                 <w:rStyle w:val="Hyperlink"/>
@@ -919,7 +1061,7 @@
                 <w:noProof/>
                 <w:webHidden/>
               </w:rPr>
-              <w:instrText xml:space="preserve"> PAGEREF _Toc92789959 \h </w:instrText>
+              <w:instrText xml:space="preserve"> PAGEREF _Toc92826285 \h </w:instrText>
             </w:r>
             <w:r>
               <w:rPr>
@@ -963,7 +1105,7 @@
               <w:szCs w:val="22"/>
             </w:rPr>
           </w:pPr>
-          <w:hyperlink w:anchor="_Toc92789960" w:history="1">
+          <w:hyperlink w:anchor="_Toc92826286" w:history="1">
             <w:r>
               <w:rPr>
                 <w:rStyle w:val="Hyperlink"/>
@@ -990,7 +1132,7 @@
                 <w:noProof/>
                 <w:webHidden/>
               </w:rPr>
-              <w:instrText xml:space="preserve"> PAGEREF _Toc92789960 \h </w:instrText>
+              <w:instrText xml:space="preserve"> PAGEREF _Toc92826286 \h </w:instrText>
             </w:r>
             <w:r>
               <w:rPr>
@@ -1034,7 +1176,7 @@
               <w:szCs w:val="22"/>
             </w:rPr>
           </w:pPr>
-          <w:hyperlink w:anchor="_Toc92789961" w:history="1">
+          <w:hyperlink w:anchor="_Toc92826287" w:history="1">
             <w:r>
               <w:rPr>
                 <w:rStyle w:val="Hyperlink"/>
@@ -1061,7 +1203,7 @@
                 <w:noProof/>
                 <w:webHidden/>
               </w:rPr>
-              <w:instrText xml:space="preserve"> PAGEREF _Toc92789961 \h </w:instrText>
+              <w:instrText xml:space="preserve"> PAGEREF _Toc92826287 \h </w:instrText>
             </w:r>
             <w:r>
               <w:rPr>
@@ -1105,7 +1247,7 @@
               <w:szCs w:val="22"/>
             </w:rPr>
           </w:pPr>
-          <w:hyperlink w:anchor="_Toc92789962" w:history="1">
+          <w:hyperlink w:anchor="_Toc92826288" w:history="1">
             <w:r>
               <w:rPr>
                 <w:rStyle w:val="Hyperlink"/>
@@ -1132,7 +1274,7 @@
                 <w:noProof/>
                 <w:webHidden/>
               </w:rPr>
-              <w:instrText xml:space="preserve"> PAGEREF _Toc92789962 \h </w:instrText>
+              <w:instrText xml:space="preserve"> PAGEREF _Toc92826288 \h </w:instrText>
             </w:r>
             <w:r>
               <w:rPr>
@@ -1176,7 +1318,7 @@
               <w:szCs w:val="22"/>
             </w:rPr>
           </w:pPr>
-          <w:hyperlink w:anchor="_Toc92789963" w:history="1">
+          <w:hyperlink w:anchor="_Toc92826289" w:history="1">
             <w:r>
               <w:rPr>
                 <w:rStyle w:val="Hyperlink"/>
@@ -1203,7 +1345,7 @@
                 <w:noProof/>
                 <w:webHidden/>
               </w:rPr>
-              <w:instrText xml:space="preserve"> PAGEREF _Toc92789963 \h </w:instrText>
+              <w:instrText xml:space="preserve"> PAGEREF _Toc92826289 \h </w:instrText>
             </w:r>
             <w:r>
               <w:rPr>
@@ -1247,7 +1389,7 @@
               <w:szCs w:val="22"/>
             </w:rPr>
           </w:pPr>
-          <w:hyperlink w:anchor="_Toc92789964" w:history="1">
+          <w:hyperlink w:anchor="_Toc92826290" w:history="1">
             <w:r>
               <w:rPr>
                 <w:rStyle w:val="Hyperlink"/>
@@ -1274,7 +1416,7 @@
                 <w:noProof/>
                 <w:webHidden/>
               </w:rPr>
-              <w:instrText xml:space="preserve"> PAGEREF _Toc92789964 \h </w:instrText>
+              <w:instrText xml:space="preserve"> PAGEREF _Toc92826290 \h </w:instrText>
             </w:r>
             <w:r>
               <w:rPr>
@@ -1318,7 +1460,7 @@
               <w:szCs w:val="22"/>
             </w:rPr>
           </w:pPr>
-          <w:hyperlink w:anchor="_Toc92789965" w:history="1">
+          <w:hyperlink w:anchor="_Toc92826291" w:history="1">
             <w:r>
               <w:rPr>
                 <w:rStyle w:val="Hyperlink"/>
@@ -1345,7 +1487,7 @@
                 <w:noProof/>
                 <w:webHidden/>
               </w:rPr>
-              <w:instrText xml:space="preserve"> PAGEREF _Toc92789965 \h </w:instrText>
+              <w:instrText xml:space="preserve"> PAGEREF _Toc92826291 \h </w:instrText>
             </w:r>
             <w:r>
               <w:rPr>
@@ -1389,13 +1531,13 @@
               <w:szCs w:val="22"/>
             </w:rPr>
           </w:pPr>
-          <w:hyperlink w:anchor="_Toc92789966" w:history="1">
+          <w:hyperlink w:anchor="_Toc92826292" w:history="1">
             <w:r>
               <w:rPr>
                 <w:rStyle w:val="Hyperlink"/>
                 <w:noProof/>
               </w:rPr>
-              <w:t>Vocabulary from this chapter:</w:t>
+              <w:t>Vocabulary from this chapter</w:t>
             </w:r>
             <w:r>
               <w:rPr>
@@ -1416,7 +1558,7 @@
                 <w:noProof/>
                 <w:webHidden/>
               </w:rPr>
-              <w:instrText xml:space="preserve"> PAGEREF _Toc92789966 \h </w:instrText>
+              <w:instrText xml:space="preserve"> PAGEREF _Toc92826292 \h </w:instrText>
             </w:r>
             <w:r>
               <w:rPr>
@@ -1460,7 +1602,7 @@
               <w:szCs w:val="22"/>
             </w:rPr>
           </w:pPr>
-          <w:hyperlink w:anchor="_Toc92789967" w:history="1">
+          <w:hyperlink w:anchor="_Toc92826293" w:history="1">
             <w:r>
               <w:rPr>
                 <w:rStyle w:val="Hyperlink"/>
@@ -1487,7 +1629,7 @@
                 <w:noProof/>
                 <w:webHidden/>
               </w:rPr>
-              <w:instrText xml:space="preserve"> PAGEREF _Toc92789967 \h </w:instrText>
+              <w:instrText xml:space="preserve"> PAGEREF _Toc92826293 \h </w:instrText>
             </w:r>
             <w:r>
               <w:rPr>
@@ -1508,6 +1650,858 @@
                 <w:webHidden/>
               </w:rPr>
               <w:t>14</w:t>
+            </w:r>
+            <w:r>
+              <w:rPr>
+                <w:noProof/>
+                <w:webHidden/>
+              </w:rPr>
+              <w:fldChar w:fldCharType="end"/>
+            </w:r>
+          </w:hyperlink>
+        </w:p>
+        <w:p>
+          <w:pPr>
+            <w:pStyle w:val="TOC1"/>
+            <w:tabs>
+              <w:tab w:val="right" w:leader="dot" w:pos="9350"/>
+            </w:tabs>
+            <w:rPr>
+              <w:rFonts w:cstheme="minorBidi"/>
+              <w:noProof/>
+              <w:sz w:val="22"/>
+              <w:szCs w:val="22"/>
+            </w:rPr>
+          </w:pPr>
+          <w:hyperlink w:anchor="_Toc92826294" w:history="1">
+            <w:r>
+              <w:rPr>
+                <w:rStyle w:val="Hyperlink"/>
+                <w:noProof/>
+              </w:rPr>
+              <w:t>Lesson Three</w:t>
+            </w:r>
+            <w:r>
+              <w:rPr>
+                <w:noProof/>
+                <w:webHidden/>
+              </w:rPr>
+              <w:tab/>
+            </w:r>
+            <w:r>
+              <w:rPr>
+                <w:noProof/>
+                <w:webHidden/>
+              </w:rPr>
+              <w:fldChar w:fldCharType="begin"/>
+            </w:r>
+            <w:r>
+              <w:rPr>
+                <w:noProof/>
+                <w:webHidden/>
+              </w:rPr>
+              <w:instrText xml:space="preserve"> PAGEREF _Toc92826294 \h </w:instrText>
+            </w:r>
+            <w:r>
+              <w:rPr>
+                <w:noProof/>
+                <w:webHidden/>
+              </w:rPr>
+            </w:r>
+            <w:r>
+              <w:rPr>
+                <w:noProof/>
+                <w:webHidden/>
+              </w:rPr>
+              <w:fldChar w:fldCharType="separate"/>
+            </w:r>
+            <w:r>
+              <w:rPr>
+                <w:noProof/>
+                <w:webHidden/>
+              </w:rPr>
+              <w:t>15</w:t>
+            </w:r>
+            <w:r>
+              <w:rPr>
+                <w:noProof/>
+                <w:webHidden/>
+              </w:rPr>
+              <w:fldChar w:fldCharType="end"/>
+            </w:r>
+          </w:hyperlink>
+        </w:p>
+        <w:p>
+          <w:pPr>
+            <w:pStyle w:val="TOC2"/>
+            <w:tabs>
+              <w:tab w:val="right" w:leader="dot" w:pos="9350"/>
+            </w:tabs>
+            <w:rPr>
+              <w:rFonts w:cstheme="minorBidi"/>
+              <w:noProof/>
+              <w:sz w:val="22"/>
+              <w:szCs w:val="22"/>
+            </w:rPr>
+          </w:pPr>
+          <w:hyperlink w:anchor="_Toc92826295" w:history="1">
+            <w:r>
+              <w:rPr>
+                <w:rStyle w:val="Hyperlink"/>
+                <w:noProof/>
+              </w:rPr>
+              <w:t>Ke apriaa</w:t>
+            </w:r>
+            <w:r>
+              <w:rPr>
+                <w:noProof/>
+                <w:webHidden/>
+              </w:rPr>
+              <w:tab/>
+            </w:r>
+            <w:r>
+              <w:rPr>
+                <w:noProof/>
+                <w:webHidden/>
+              </w:rPr>
+              <w:fldChar w:fldCharType="begin"/>
+            </w:r>
+            <w:r>
+              <w:rPr>
+                <w:noProof/>
+                <w:webHidden/>
+              </w:rPr>
+              <w:instrText xml:space="preserve"> PAGEREF _Toc92826295 \h </w:instrText>
+            </w:r>
+            <w:r>
+              <w:rPr>
+                <w:noProof/>
+                <w:webHidden/>
+              </w:rPr>
+            </w:r>
+            <w:r>
+              <w:rPr>
+                <w:noProof/>
+                <w:webHidden/>
+              </w:rPr>
+              <w:fldChar w:fldCharType="separate"/>
+            </w:r>
+            <w:r>
+              <w:rPr>
+                <w:noProof/>
+                <w:webHidden/>
+              </w:rPr>
+              <w:t>15</w:t>
+            </w:r>
+            <w:r>
+              <w:rPr>
+                <w:noProof/>
+                <w:webHidden/>
+              </w:rPr>
+              <w:fldChar w:fldCharType="end"/>
+            </w:r>
+          </w:hyperlink>
+        </w:p>
+        <w:p>
+          <w:pPr>
+            <w:pStyle w:val="TOC3"/>
+            <w:tabs>
+              <w:tab w:val="right" w:leader="dot" w:pos="9350"/>
+            </w:tabs>
+            <w:rPr>
+              <w:rFonts w:cstheme="minorBidi"/>
+              <w:noProof/>
+              <w:sz w:val="22"/>
+              <w:szCs w:val="22"/>
+            </w:rPr>
+          </w:pPr>
+          <w:hyperlink w:anchor="_Toc92826296" w:history="1">
+            <w:r>
+              <w:rPr>
+                <w:rStyle w:val="Hyperlink"/>
+                <w:noProof/>
+              </w:rPr>
+              <w:t>Adjectives</w:t>
+            </w:r>
+            <w:r>
+              <w:rPr>
+                <w:noProof/>
+                <w:webHidden/>
+              </w:rPr>
+              <w:tab/>
+            </w:r>
+            <w:r>
+              <w:rPr>
+                <w:noProof/>
+                <w:webHidden/>
+              </w:rPr>
+              <w:fldChar w:fldCharType="begin"/>
+            </w:r>
+            <w:r>
+              <w:rPr>
+                <w:noProof/>
+                <w:webHidden/>
+              </w:rPr>
+              <w:instrText xml:space="preserve"> PAGEREF _Toc92826296 \h </w:instrText>
+            </w:r>
+            <w:r>
+              <w:rPr>
+                <w:noProof/>
+                <w:webHidden/>
+              </w:rPr>
+            </w:r>
+            <w:r>
+              <w:rPr>
+                <w:noProof/>
+                <w:webHidden/>
+              </w:rPr>
+              <w:fldChar w:fldCharType="separate"/>
+            </w:r>
+            <w:r>
+              <w:rPr>
+                <w:noProof/>
+                <w:webHidden/>
+              </w:rPr>
+              <w:t>15</w:t>
+            </w:r>
+            <w:r>
+              <w:rPr>
+                <w:noProof/>
+                <w:webHidden/>
+              </w:rPr>
+              <w:fldChar w:fldCharType="end"/>
+            </w:r>
+          </w:hyperlink>
+        </w:p>
+        <w:p>
+          <w:pPr>
+            <w:pStyle w:val="TOC3"/>
+            <w:tabs>
+              <w:tab w:val="right" w:leader="dot" w:pos="9350"/>
+            </w:tabs>
+            <w:rPr>
+              <w:rFonts w:cstheme="minorBidi"/>
+              <w:noProof/>
+              <w:sz w:val="22"/>
+              <w:szCs w:val="22"/>
+            </w:rPr>
+          </w:pPr>
+          <w:hyperlink w:anchor="_Toc92826297" w:history="1">
+            <w:r>
+              <w:rPr>
+                <w:rStyle w:val="Hyperlink"/>
+                <w:noProof/>
+              </w:rPr>
+              <w:t>Personal Pronouns</w:t>
+            </w:r>
+            <w:r>
+              <w:rPr>
+                <w:noProof/>
+                <w:webHidden/>
+              </w:rPr>
+              <w:tab/>
+            </w:r>
+            <w:r>
+              <w:rPr>
+                <w:noProof/>
+                <w:webHidden/>
+              </w:rPr>
+              <w:fldChar w:fldCharType="begin"/>
+            </w:r>
+            <w:r>
+              <w:rPr>
+                <w:noProof/>
+                <w:webHidden/>
+              </w:rPr>
+              <w:instrText xml:space="preserve"> PAGEREF _Toc92826297 \h </w:instrText>
+            </w:r>
+            <w:r>
+              <w:rPr>
+                <w:noProof/>
+                <w:webHidden/>
+              </w:rPr>
+            </w:r>
+            <w:r>
+              <w:rPr>
+                <w:noProof/>
+                <w:webHidden/>
+              </w:rPr>
+              <w:fldChar w:fldCharType="separate"/>
+            </w:r>
+            <w:r>
+              <w:rPr>
+                <w:noProof/>
+                <w:webHidden/>
+              </w:rPr>
+              <w:t>15</w:t>
+            </w:r>
+            <w:r>
+              <w:rPr>
+                <w:noProof/>
+                <w:webHidden/>
+              </w:rPr>
+              <w:fldChar w:fldCharType="end"/>
+            </w:r>
+          </w:hyperlink>
+        </w:p>
+        <w:p>
+          <w:pPr>
+            <w:pStyle w:val="TOC3"/>
+            <w:tabs>
+              <w:tab w:val="right" w:leader="dot" w:pos="9350"/>
+            </w:tabs>
+            <w:rPr>
+              <w:rFonts w:cstheme="minorBidi"/>
+              <w:noProof/>
+              <w:sz w:val="22"/>
+              <w:szCs w:val="22"/>
+            </w:rPr>
+          </w:pPr>
+          <w:hyperlink w:anchor="_Toc92826298" w:history="1">
+            <w:r>
+              <w:rPr>
+                <w:rStyle w:val="Hyperlink"/>
+                <w:noProof/>
+              </w:rPr>
+              <w:t>Continuous Tenses</w:t>
+            </w:r>
+            <w:r>
+              <w:rPr>
+                <w:noProof/>
+                <w:webHidden/>
+              </w:rPr>
+              <w:tab/>
+            </w:r>
+            <w:r>
+              <w:rPr>
+                <w:noProof/>
+                <w:webHidden/>
+              </w:rPr>
+              <w:fldChar w:fldCharType="begin"/>
+            </w:r>
+            <w:r>
+              <w:rPr>
+                <w:noProof/>
+                <w:webHidden/>
+              </w:rPr>
+              <w:instrText xml:space="preserve"> PAGEREF _Toc92826298 \h </w:instrText>
+            </w:r>
+            <w:r>
+              <w:rPr>
+                <w:noProof/>
+                <w:webHidden/>
+              </w:rPr>
+            </w:r>
+            <w:r>
+              <w:rPr>
+                <w:noProof/>
+                <w:webHidden/>
+              </w:rPr>
+              <w:fldChar w:fldCharType="separate"/>
+            </w:r>
+            <w:r>
+              <w:rPr>
+                <w:noProof/>
+                <w:webHidden/>
+              </w:rPr>
+              <w:t>15</w:t>
+            </w:r>
+            <w:r>
+              <w:rPr>
+                <w:noProof/>
+                <w:webHidden/>
+              </w:rPr>
+              <w:fldChar w:fldCharType="end"/>
+            </w:r>
+          </w:hyperlink>
+        </w:p>
+        <w:p>
+          <w:pPr>
+            <w:pStyle w:val="TOC3"/>
+            <w:tabs>
+              <w:tab w:val="right" w:leader="dot" w:pos="9350"/>
+            </w:tabs>
+            <w:rPr>
+              <w:rFonts w:cstheme="minorBidi"/>
+              <w:noProof/>
+              <w:sz w:val="22"/>
+              <w:szCs w:val="22"/>
+            </w:rPr>
+          </w:pPr>
+          <w:hyperlink w:anchor="_Toc92826299" w:history="1">
+            <w:r>
+              <w:rPr>
+                <w:rStyle w:val="Hyperlink"/>
+                <w:noProof/>
+              </w:rPr>
+              <w:t>Questions</w:t>
+            </w:r>
+            <w:r>
+              <w:rPr>
+                <w:noProof/>
+                <w:webHidden/>
+              </w:rPr>
+              <w:tab/>
+            </w:r>
+            <w:r>
+              <w:rPr>
+                <w:noProof/>
+                <w:webHidden/>
+              </w:rPr>
+              <w:fldChar w:fldCharType="begin"/>
+            </w:r>
+            <w:r>
+              <w:rPr>
+                <w:noProof/>
+                <w:webHidden/>
+              </w:rPr>
+              <w:instrText xml:space="preserve"> PAGEREF _Toc92826299 \h </w:instrText>
+            </w:r>
+            <w:r>
+              <w:rPr>
+                <w:noProof/>
+                <w:webHidden/>
+              </w:rPr>
+            </w:r>
+            <w:r>
+              <w:rPr>
+                <w:noProof/>
+                <w:webHidden/>
+              </w:rPr>
+              <w:fldChar w:fldCharType="separate"/>
+            </w:r>
+            <w:r>
+              <w:rPr>
+                <w:noProof/>
+                <w:webHidden/>
+              </w:rPr>
+              <w:t>15</w:t>
+            </w:r>
+            <w:r>
+              <w:rPr>
+                <w:noProof/>
+                <w:webHidden/>
+              </w:rPr>
+              <w:fldChar w:fldCharType="end"/>
+            </w:r>
+          </w:hyperlink>
+        </w:p>
+        <w:p>
+          <w:pPr>
+            <w:pStyle w:val="TOC3"/>
+            <w:tabs>
+              <w:tab w:val="right" w:leader="dot" w:pos="9350"/>
+            </w:tabs>
+            <w:rPr>
+              <w:rFonts w:cstheme="minorBidi"/>
+              <w:noProof/>
+              <w:sz w:val="22"/>
+              <w:szCs w:val="22"/>
+            </w:rPr>
+          </w:pPr>
+          <w:hyperlink w:anchor="_Toc92826300" w:history="1">
+            <w:r>
+              <w:rPr>
+                <w:rStyle w:val="Hyperlink"/>
+                <w:noProof/>
+              </w:rPr>
+              <w:t>Yes and No</w:t>
+            </w:r>
+            <w:r>
+              <w:rPr>
+                <w:noProof/>
+                <w:webHidden/>
+              </w:rPr>
+              <w:tab/>
+            </w:r>
+            <w:r>
+              <w:rPr>
+                <w:noProof/>
+                <w:webHidden/>
+              </w:rPr>
+              <w:fldChar w:fldCharType="begin"/>
+            </w:r>
+            <w:r>
+              <w:rPr>
+                <w:noProof/>
+                <w:webHidden/>
+              </w:rPr>
+              <w:instrText xml:space="preserve"> PAGEREF _Toc92826300 \h </w:instrText>
+            </w:r>
+            <w:r>
+              <w:rPr>
+                <w:noProof/>
+                <w:webHidden/>
+              </w:rPr>
+            </w:r>
+            <w:r>
+              <w:rPr>
+                <w:noProof/>
+                <w:webHidden/>
+              </w:rPr>
+              <w:fldChar w:fldCharType="separate"/>
+            </w:r>
+            <w:r>
+              <w:rPr>
+                <w:noProof/>
+                <w:webHidden/>
+              </w:rPr>
+              <w:t>15</w:t>
+            </w:r>
+            <w:r>
+              <w:rPr>
+                <w:noProof/>
+                <w:webHidden/>
+              </w:rPr>
+              <w:fldChar w:fldCharType="end"/>
+            </w:r>
+          </w:hyperlink>
+        </w:p>
+        <w:p>
+          <w:pPr>
+            <w:pStyle w:val="TOC3"/>
+            <w:tabs>
+              <w:tab w:val="right" w:leader="dot" w:pos="9350"/>
+            </w:tabs>
+            <w:rPr>
+              <w:rFonts w:cstheme="minorBidi"/>
+              <w:noProof/>
+              <w:sz w:val="22"/>
+              <w:szCs w:val="22"/>
+            </w:rPr>
+          </w:pPr>
+          <w:hyperlink w:anchor="_Toc92826301" w:history="1">
+            <w:r>
+              <w:rPr>
+                <w:rStyle w:val="Hyperlink"/>
+                <w:noProof/>
+              </w:rPr>
+              <w:t>More Correlative Pro-Forms</w:t>
+            </w:r>
+            <w:r>
+              <w:rPr>
+                <w:noProof/>
+                <w:webHidden/>
+              </w:rPr>
+              <w:tab/>
+            </w:r>
+            <w:r>
+              <w:rPr>
+                <w:noProof/>
+                <w:webHidden/>
+              </w:rPr>
+              <w:fldChar w:fldCharType="begin"/>
+            </w:r>
+            <w:r>
+              <w:rPr>
+                <w:noProof/>
+                <w:webHidden/>
+              </w:rPr>
+              <w:instrText xml:space="preserve"> PAGEREF _Toc92826301 \h </w:instrText>
+            </w:r>
+            <w:r>
+              <w:rPr>
+                <w:noProof/>
+                <w:webHidden/>
+              </w:rPr>
+            </w:r>
+            <w:r>
+              <w:rPr>
+                <w:noProof/>
+                <w:webHidden/>
+              </w:rPr>
+              <w:fldChar w:fldCharType="separate"/>
+            </w:r>
+            <w:r>
+              <w:rPr>
+                <w:noProof/>
+                <w:webHidden/>
+              </w:rPr>
+              <w:t>15</w:t>
+            </w:r>
+            <w:r>
+              <w:rPr>
+                <w:noProof/>
+                <w:webHidden/>
+              </w:rPr>
+              <w:fldChar w:fldCharType="end"/>
+            </w:r>
+          </w:hyperlink>
+        </w:p>
+        <w:p>
+          <w:pPr>
+            <w:pStyle w:val="TOC3"/>
+            <w:tabs>
+              <w:tab w:val="right" w:leader="dot" w:pos="9350"/>
+            </w:tabs>
+            <w:rPr>
+              <w:rFonts w:cstheme="minorBidi"/>
+              <w:noProof/>
+              <w:sz w:val="22"/>
+              <w:szCs w:val="22"/>
+            </w:rPr>
+          </w:pPr>
+          <w:hyperlink w:anchor="_Toc92826302" w:history="1">
+            <w:r>
+              <w:rPr>
+                <w:rStyle w:val="Hyperlink"/>
+                <w:noProof/>
+              </w:rPr>
+              <w:t>Possessive Phrases</w:t>
+            </w:r>
+            <w:r>
+              <w:rPr>
+                <w:noProof/>
+                <w:webHidden/>
+              </w:rPr>
+              <w:tab/>
+            </w:r>
+            <w:r>
+              <w:rPr>
+                <w:noProof/>
+                <w:webHidden/>
+              </w:rPr>
+              <w:fldChar w:fldCharType="begin"/>
+            </w:r>
+            <w:r>
+              <w:rPr>
+                <w:noProof/>
+                <w:webHidden/>
+              </w:rPr>
+              <w:instrText xml:space="preserve"> PAGEREF _Toc92826302 \h </w:instrText>
+            </w:r>
+            <w:r>
+              <w:rPr>
+                <w:noProof/>
+                <w:webHidden/>
+              </w:rPr>
+            </w:r>
+            <w:r>
+              <w:rPr>
+                <w:noProof/>
+                <w:webHidden/>
+              </w:rPr>
+              <w:fldChar w:fldCharType="separate"/>
+            </w:r>
+            <w:r>
+              <w:rPr>
+                <w:noProof/>
+                <w:webHidden/>
+              </w:rPr>
+              <w:t>16</w:t>
+            </w:r>
+            <w:r>
+              <w:rPr>
+                <w:noProof/>
+                <w:webHidden/>
+              </w:rPr>
+              <w:fldChar w:fldCharType="end"/>
+            </w:r>
+          </w:hyperlink>
+        </w:p>
+        <w:p>
+          <w:pPr>
+            <w:pStyle w:val="TOC3"/>
+            <w:tabs>
+              <w:tab w:val="right" w:leader="dot" w:pos="9350"/>
+            </w:tabs>
+            <w:rPr>
+              <w:rFonts w:cstheme="minorBidi"/>
+              <w:noProof/>
+              <w:sz w:val="22"/>
+              <w:szCs w:val="22"/>
+            </w:rPr>
+          </w:pPr>
+          <w:hyperlink w:anchor="_Toc92826303" w:history="1">
+            <w:r>
+              <w:rPr>
+                <w:rStyle w:val="Hyperlink"/>
+                <w:noProof/>
+              </w:rPr>
+              <w:t>Reading</w:t>
+            </w:r>
+            <w:r>
+              <w:rPr>
+                <w:noProof/>
+                <w:webHidden/>
+              </w:rPr>
+              <w:tab/>
+            </w:r>
+            <w:r>
+              <w:rPr>
+                <w:noProof/>
+                <w:webHidden/>
+              </w:rPr>
+              <w:fldChar w:fldCharType="begin"/>
+            </w:r>
+            <w:r>
+              <w:rPr>
+                <w:noProof/>
+                <w:webHidden/>
+              </w:rPr>
+              <w:instrText xml:space="preserve"> PAGEREF _Toc92826303 \h </w:instrText>
+            </w:r>
+            <w:r>
+              <w:rPr>
+                <w:noProof/>
+                <w:webHidden/>
+              </w:rPr>
+            </w:r>
+            <w:r>
+              <w:rPr>
+                <w:noProof/>
+                <w:webHidden/>
+              </w:rPr>
+              <w:fldChar w:fldCharType="separate"/>
+            </w:r>
+            <w:r>
+              <w:rPr>
+                <w:noProof/>
+                <w:webHidden/>
+              </w:rPr>
+              <w:t>16</w:t>
+            </w:r>
+            <w:r>
+              <w:rPr>
+                <w:noProof/>
+                <w:webHidden/>
+              </w:rPr>
+              <w:fldChar w:fldCharType="end"/>
+            </w:r>
+          </w:hyperlink>
+        </w:p>
+        <w:p>
+          <w:pPr>
+            <w:pStyle w:val="TOC3"/>
+            <w:tabs>
+              <w:tab w:val="right" w:leader="dot" w:pos="9350"/>
+            </w:tabs>
+            <w:rPr>
+              <w:rFonts w:cstheme="minorBidi"/>
+              <w:noProof/>
+              <w:sz w:val="22"/>
+              <w:szCs w:val="22"/>
+            </w:rPr>
+          </w:pPr>
+          <w:hyperlink w:anchor="_Toc92826304" w:history="1">
+            <w:r>
+              <w:rPr>
+                <w:rStyle w:val="Hyperlink"/>
+                <w:noProof/>
+              </w:rPr>
+              <w:t>Dialogue</w:t>
+            </w:r>
+            <w:r>
+              <w:rPr>
+                <w:noProof/>
+                <w:webHidden/>
+              </w:rPr>
+              <w:tab/>
+            </w:r>
+            <w:r>
+              <w:rPr>
+                <w:noProof/>
+                <w:webHidden/>
+              </w:rPr>
+              <w:fldChar w:fldCharType="begin"/>
+            </w:r>
+            <w:r>
+              <w:rPr>
+                <w:noProof/>
+                <w:webHidden/>
+              </w:rPr>
+              <w:instrText xml:space="preserve"> PAGEREF _Toc92826304 \h </w:instrText>
+            </w:r>
+            <w:r>
+              <w:rPr>
+                <w:noProof/>
+                <w:webHidden/>
+              </w:rPr>
+            </w:r>
+            <w:r>
+              <w:rPr>
+                <w:noProof/>
+                <w:webHidden/>
+              </w:rPr>
+              <w:fldChar w:fldCharType="separate"/>
+            </w:r>
+            <w:r>
+              <w:rPr>
+                <w:noProof/>
+                <w:webHidden/>
+              </w:rPr>
+              <w:t>16</w:t>
+            </w:r>
+            <w:r>
+              <w:rPr>
+                <w:noProof/>
+                <w:webHidden/>
+              </w:rPr>
+              <w:fldChar w:fldCharType="end"/>
+            </w:r>
+          </w:hyperlink>
+        </w:p>
+        <w:p>
+          <w:pPr>
+            <w:pStyle w:val="TOC3"/>
+            <w:tabs>
+              <w:tab w:val="right" w:leader="dot" w:pos="9350"/>
+            </w:tabs>
+            <w:rPr>
+              <w:rFonts w:cstheme="minorBidi"/>
+              <w:noProof/>
+              <w:sz w:val="22"/>
+              <w:szCs w:val="22"/>
+            </w:rPr>
+          </w:pPr>
+          <w:hyperlink w:anchor="_Toc92826305" w:history="1">
+            <w:r>
+              <w:rPr>
+                <w:rStyle w:val="Hyperlink"/>
+                <w:noProof/>
+              </w:rPr>
+              <w:t>Vocabulary from this chapter</w:t>
+            </w:r>
+            <w:r>
+              <w:rPr>
+                <w:noProof/>
+                <w:webHidden/>
+              </w:rPr>
+              <w:tab/>
+            </w:r>
+            <w:r>
+              <w:rPr>
+                <w:noProof/>
+                <w:webHidden/>
+              </w:rPr>
+              <w:fldChar w:fldCharType="begin"/>
+            </w:r>
+            <w:r>
+              <w:rPr>
+                <w:noProof/>
+                <w:webHidden/>
+              </w:rPr>
+              <w:instrText xml:space="preserve"> PAGEREF _Toc92826305 \h </w:instrText>
+            </w:r>
+            <w:r>
+              <w:rPr>
+                <w:noProof/>
+                <w:webHidden/>
+              </w:rPr>
+            </w:r>
+            <w:r>
+              <w:rPr>
+                <w:noProof/>
+                <w:webHidden/>
+              </w:rPr>
+              <w:fldChar w:fldCharType="separate"/>
+            </w:r>
+            <w:r>
+              <w:rPr>
+                <w:noProof/>
+                <w:webHidden/>
+              </w:rPr>
+              <w:t>16</w:t>
             </w:r>
             <w:r>
               <w:rPr>
@@ -1545,7 +2539,7 @@
           <w:bCs w:val="0"/>
         </w:rPr>
       </w:pPr>
-      <w:bookmarkStart w:id="0" w:name="_Toc92789955"/>
+      <w:bookmarkStart w:id="0" w:name="_Toc92826281"/>
       <w:r>
         <w:rPr>
           <w:rStyle w:val="Strong"/>
@@ -1623,7 +2617,7 @@
           <w:bCs w:val="0"/>
         </w:rPr>
       </w:pPr>
-      <w:bookmarkStart w:id="1" w:name="_Toc92789956"/>
+      <w:bookmarkStart w:id="1" w:name="_Toc92826282"/>
       <w:r>
         <w:rPr>
           <w:rStyle w:val="Strong"/>
@@ -2146,7 +3140,7 @@
         </w:rPr>
         <w:br w:type="page"/>
       </w:r>
-      <w:bookmarkStart w:id="2" w:name="_Toc92789957"/>
+      <w:bookmarkStart w:id="2" w:name="_Toc92826283"/>
       <w:r>
         <w:rPr>
           <w:rStyle w:val="Strong"/>
@@ -2168,7 +3162,7 @@
           <w:bCs w:val="0"/>
         </w:rPr>
       </w:pPr>
-      <w:bookmarkStart w:id="3" w:name="_Toc92789958"/>
+      <w:bookmarkStart w:id="3" w:name="_Toc92826284"/>
       <w:r>
         <w:rPr>
           <w:rStyle w:val="Strong"/>
@@ -5338,7 +6332,7 @@
       <w:pPr>
         <w:pStyle w:val="Heading2"/>
       </w:pPr>
-      <w:bookmarkStart w:id="4" w:name="_Toc92789959"/>
+      <w:bookmarkStart w:id="4" w:name="_Toc92826285"/>
       <w:r>
         <w:lastRenderedPageBreak/>
         <w:t>Exercises</w:t>
@@ -5472,7 +6466,7 @@
         <w:pStyle w:val="Heading1"/>
         <w:jc w:val="center"/>
       </w:pPr>
-      <w:bookmarkStart w:id="5" w:name="_Toc92789960"/>
+      <w:bookmarkStart w:id="5" w:name="_Toc92826286"/>
       <w:r>
         <w:lastRenderedPageBreak/>
         <w:t>Lesson Two</w:t>
@@ -5484,7 +6478,7 @@
         <w:pStyle w:val="Heading2"/>
         <w:jc w:val="center"/>
       </w:pPr>
-      <w:bookmarkStart w:id="6" w:name="_Toc92789961"/>
+      <w:bookmarkStart w:id="6" w:name="_Toc92826287"/>
       <w:r>
         <w:t xml:space="preserve">Itzi </w:t>
       </w:r>
@@ -5505,7 +6499,7 @@
       <w:pPr>
         <w:pStyle w:val="Heading3"/>
       </w:pPr>
-      <w:bookmarkStart w:id="7" w:name="_Toc92789962"/>
+      <w:bookmarkStart w:id="7" w:name="_Toc92826288"/>
       <w:r>
         <w:t>Nouns</w:t>
       </w:r>
@@ -6797,7 +7791,7 @@
       <w:pPr>
         <w:pStyle w:val="Heading3"/>
       </w:pPr>
-      <w:bookmarkStart w:id="8" w:name="_Toc92789963"/>
+      <w:bookmarkStart w:id="8" w:name="_Toc92826289"/>
       <w:r>
         <w:lastRenderedPageBreak/>
         <w:t>Verbs – the Present Tense</w:t>
@@ -7528,7 +8522,7 @@
       <w:pPr>
         <w:pStyle w:val="Heading3"/>
       </w:pPr>
-      <w:bookmarkStart w:id="9" w:name="_Toc92789964"/>
+      <w:bookmarkStart w:id="9" w:name="_Toc92826290"/>
       <w:r>
         <w:lastRenderedPageBreak/>
         <w:t>Correlative</w:t>
@@ -8449,7 +9443,7 @@
       <w:pPr>
         <w:pStyle w:val="Heading3"/>
       </w:pPr>
-      <w:bookmarkStart w:id="10" w:name="_Toc92789965"/>
+      <w:bookmarkStart w:id="10" w:name="_Toc92826291"/>
       <w:r>
         <w:lastRenderedPageBreak/>
         <w:t>Prefixes and Suffixes</w:t>
@@ -9646,9 +10640,9 @@
         <w:pStyle w:val="Heading3"/>
         <w:jc w:val="center"/>
       </w:pPr>
-      <w:bookmarkStart w:id="11" w:name="_Toc92789966"/>
-      <w:r>
-        <w:t>Vocabulary from this chapter:</w:t>
+      <w:bookmarkStart w:id="11" w:name="_Toc92826292"/>
+      <w:r>
+        <w:t>Vocabulary from this chapter</w:t>
       </w:r>
       <w:bookmarkEnd w:id="11"/>
     </w:p>
@@ -16265,7 +17259,7 @@
       <w:pPr>
         <w:pStyle w:val="Heading2"/>
       </w:pPr>
-      <w:bookmarkStart w:id="12" w:name="_Toc92789967"/>
+      <w:bookmarkStart w:id="12" w:name="_Toc92826293"/>
       <w:r>
         <w:lastRenderedPageBreak/>
         <w:t>Exercises</w:t>
@@ -16561,6 +17555,680 @@
         <w:t>The sky car is in the garage.</w:t>
       </w:r>
     </w:p>
+    <w:p>
+      <w:r>
+        <w:br w:type="page"/>
+      </w:r>
+    </w:p>
+    <w:p>
+      <w:pPr>
+        <w:pStyle w:val="Heading1"/>
+        <w:jc w:val="center"/>
+      </w:pPr>
+      <w:bookmarkStart w:id="13" w:name="_Toc92826294"/>
+      <w:r>
+        <w:lastRenderedPageBreak/>
+        <w:t>Lesson Three</w:t>
+      </w:r>
+      <w:bookmarkEnd w:id="13"/>
+    </w:p>
+    <w:p>
+      <w:pPr>
+        <w:pStyle w:val="Heading2"/>
+        <w:jc w:val="center"/>
+      </w:pPr>
+      <w:bookmarkStart w:id="14" w:name="_Toc92826295"/>
+      <w:r>
+        <w:t>Akom k</w:t>
+      </w:r>
+      <w:r>
+        <w:t>e apriaa</w:t>
+      </w:r>
+      <w:bookmarkEnd w:id="14"/>
+    </w:p>
+    <w:p>
+      <w:pPr>
+        <w:jc w:val="center"/>
+        <w:rPr>
+          <w:rFonts w:ascii="ZhoGlyph" w:hAnsi="ZhoGlyph"/>
+        </w:rPr>
+      </w:pPr>
+      <w:r>
+        <w:rPr>
+          <w:rFonts w:ascii="ZhoGlyph" w:hAnsi="ZhoGlyph"/>
+        </w:rPr>
+        <w:t xml:space="preserve">AKOM </w:t>
+      </w:r>
+      <w:r>
+        <w:rPr>
+          <w:rFonts w:ascii="ZhoGlyph" w:hAnsi="ZhoGlyph"/>
+        </w:rPr>
+        <w:t>KE AṔIAA</w:t>
+      </w:r>
+    </w:p>
+    <w:p>
+      <w:pPr>
+        <w:rPr>
+          <w:rFonts w:cstheme="minorHAnsi"/>
+        </w:rPr>
+      </w:pPr>
+      <w:r>
+        <w:rPr>
+          <w:rFonts w:cstheme="minorHAnsi"/>
+        </w:rPr>
+        <w:tab/>
+        <w:t xml:space="preserve">In the next lessons </w:t>
+      </w:r>
+      <w:r>
+        <w:rPr>
+          <w:rFonts w:cstheme="minorHAnsi"/>
+        </w:rPr>
+        <w:t xml:space="preserve">we will be using </w:t>
+      </w:r>
+    </w:p>
+    <w:p>
+      <w:pPr>
+        <w:pStyle w:val="Heading3"/>
+      </w:pPr>
+      <w:bookmarkStart w:id="15" w:name="_Toc92826296"/>
+      <w:r>
+        <w:t>Adjectives</w:t>
+      </w:r>
+      <w:bookmarkEnd w:id="15"/>
+    </w:p>
+    <w:p>
+      <w:r>
+        <w:tab/>
+      </w:r>
+      <w:r>
+        <w:rPr>
+          <w:i/>
+          <w:iCs/>
+        </w:rPr>
+        <w:t>Adjectives</w:t>
+      </w:r>
+      <w:r>
+        <w:t xml:space="preserve"> are words used to describe people and objects. In Zdetl, most adjectives end in </w:t>
+      </w:r>
+      <w:r>
+        <w:rPr>
+          <w:b/>
+          <w:bCs/>
+        </w:rPr>
+        <w:t>-ia (</w:t>
+      </w:r>
+      <w:r>
+        <w:rPr>
+          <w:rFonts w:ascii="Cambria" w:hAnsi="Cambria"/>
+          <w:b/>
+          <w:bCs/>
+        </w:rPr>
+        <w:t>-</w:t>
+      </w:r>
+      <w:r>
+        <w:rPr>
+          <w:rFonts w:ascii="ZhoGlyph" w:hAnsi="ZhoGlyph"/>
+        </w:rPr>
+        <w:t>Ĩ</w:t>
+      </w:r>
+      <w:r>
+        <w:rPr>
+          <w:rFonts w:ascii="Cambria" w:hAnsi="Cambria"/>
+        </w:rPr>
+        <w:t>)</w:t>
+      </w:r>
+      <w:r>
+        <w:t>:</w:t>
+      </w:r>
+    </w:p>
+    <w:tbl>
+      <w:tblPr>
+        <w:tblStyle w:val="TableGrid"/>
+        <w:tblW w:w="0" w:type="auto"/>
+        <w:tblLook w:val="04A0" w:firstRow="1" w:lastRow="0" w:firstColumn="1" w:lastColumn="0" w:noHBand="0" w:noVBand="1"/>
+      </w:tblPr>
+      <w:tblGrid>
+        <w:gridCol w:w="4675"/>
+        <w:gridCol w:w="4675"/>
+      </w:tblGrid>
+      <w:tr>
+        <w:tc>
+          <w:tcPr>
+            <w:tcW w:w="4675" w:type="dxa"/>
+          </w:tcPr>
+          <w:p>
+            <w:r>
+              <w:rPr>
+                <w:b/>
+                <w:bCs/>
+              </w:rPr>
+              <w:t xml:space="preserve">kalia chikakenmiztli – </w:t>
+            </w:r>
+            <w:r>
+              <w:t>good kitty</w:t>
+            </w:r>
+          </w:p>
+        </w:tc>
+        <w:tc>
+          <w:tcPr>
+            <w:tcW w:w="4675" w:type="dxa"/>
+          </w:tcPr>
+          <w:p>
+            <w:r>
+              <w:rPr>
+                <w:b/>
+                <w:bCs/>
+              </w:rPr>
+              <w:t xml:space="preserve">kayotlia itzi – </w:t>
+            </w:r>
+            <w:r>
+              <w:t>beautiful house</w:t>
+            </w:r>
+          </w:p>
+        </w:tc>
+      </w:tr>
+      <w:tr>
+        <w:tc>
+          <w:tcPr>
+            <w:tcW w:w="4675" w:type="dxa"/>
+          </w:tcPr>
+          <w:p>
+            <w:r>
+              <w:rPr>
+                <w:b/>
+                <w:bCs/>
+              </w:rPr>
+              <w:t xml:space="preserve">sarkikashia tlekonio – </w:t>
+            </w:r>
+            <w:r>
+              <w:t>extinct animals</w:t>
+            </w:r>
+          </w:p>
+        </w:tc>
+        <w:tc>
+          <w:tcPr>
+            <w:tcW w:w="4675" w:type="dxa"/>
+          </w:tcPr>
+          <w:p>
+            <w:r>
+              <w:rPr>
+                <w:b/>
+                <w:bCs/>
+              </w:rPr>
+              <w:t xml:space="preserve">tikia priaa – </w:t>
+            </w:r>
+            <w:r>
+              <w:t>small room</w:t>
+            </w:r>
+          </w:p>
+        </w:tc>
+      </w:tr>
+      <w:tr>
+        <w:tc>
+          <w:tcPr>
+            <w:tcW w:w="4675" w:type="dxa"/>
+          </w:tcPr>
+          <w:p>
+            <w:r>
+              <w:rPr>
+                <w:b/>
+                <w:bCs/>
+              </w:rPr>
+              <w:t xml:space="preserve">zinia shtiefri – </w:t>
+            </w:r>
+            <w:r>
+              <w:t>childish (or childlike) man</w:t>
+            </w:r>
+          </w:p>
+        </w:tc>
+        <w:tc>
+          <w:tcPr>
+            <w:tcW w:w="4675" w:type="dxa"/>
+          </w:tcPr>
+          <w:p>
+            <w:r>
+              <w:rPr>
+                <w:b/>
+                <w:bCs/>
+              </w:rPr>
+              <w:t xml:space="preserve">vrienia kafi – </w:t>
+            </w:r>
+            <w:r>
+              <w:t>hot coffee</w:t>
+            </w:r>
+          </w:p>
+        </w:tc>
+      </w:tr>
+    </w:tbl>
+    <w:p/>
+    <w:p>
+      <w:r>
+        <w:tab/>
+      </w:r>
+      <w:r>
+        <w:t xml:space="preserve">The adjective does not have to agree with the noun it modifies; in other words, if the noun is plural, the adjective does not have to be made plural by adding </w:t>
+      </w:r>
+      <w:r>
+        <w:rPr>
+          <w:b/>
+          <w:bCs/>
+        </w:rPr>
+        <w:t>-o (</w:t>
+      </w:r>
+      <w:r>
+        <w:rPr>
+          <w:rFonts w:ascii="Cambria" w:hAnsi="Cambria"/>
+          <w:b/>
+          <w:bCs/>
+        </w:rPr>
+        <w:t>-</w:t>
+      </w:r>
+      <w:r>
+        <w:rPr>
+          <w:rFonts w:ascii="ZhoGlyph" w:hAnsi="ZhoGlyph"/>
+          <w:b/>
+          <w:bCs/>
+        </w:rPr>
+        <w:t>O</w:t>
+      </w:r>
+      <w:r>
+        <w:rPr>
+          <w:rFonts w:cstheme="minorHAnsi"/>
+          <w:b/>
+          <w:bCs/>
+        </w:rPr>
+        <w:t>)</w:t>
+      </w:r>
+      <w:r>
+        <w:t xml:space="preserve"> but it can be:</w:t>
+      </w:r>
+    </w:p>
+    <w:tbl>
+      <w:tblPr>
+        <w:tblStyle w:val="TableGrid"/>
+        <w:tblW w:w="0" w:type="auto"/>
+        <w:tblLook w:val="04A0" w:firstRow="1" w:lastRow="0" w:firstColumn="1" w:lastColumn="0" w:noHBand="0" w:noVBand="1"/>
+      </w:tblPr>
+      <w:tblGrid>
+        <w:gridCol w:w="4675"/>
+        <w:gridCol w:w="4675"/>
+      </w:tblGrid>
+      <w:tr>
+        <w:tc>
+          <w:tcPr>
+            <w:tcW w:w="4675" w:type="dxa"/>
+          </w:tcPr>
+          <w:p>
+            <w:r>
+              <w:rPr>
+                <w:b/>
+                <w:bCs/>
+              </w:rPr>
+              <w:t>zinia shtiefrio/ziniao shtiefrio</w:t>
+            </w:r>
+            <w:r>
+              <w:t xml:space="preserve"> – childish men</w:t>
+            </w:r>
+          </w:p>
+        </w:tc>
+        <w:tc>
+          <w:tcPr>
+            <w:tcW w:w="4675" w:type="dxa"/>
+          </w:tcPr>
+          <w:p>
+            <w:r>
+              <w:rPr>
+                <w:b/>
+                <w:bCs/>
+              </w:rPr>
+              <w:t>kayotlia itzio/kayotliao itzio</w:t>
+            </w:r>
+            <w:r>
+              <w:t xml:space="preserve"> – beautiful houses</w:t>
+            </w:r>
+          </w:p>
+        </w:tc>
+      </w:tr>
+      <w:tr>
+        <w:tc>
+          <w:tcPr>
+            <w:tcW w:w="4675" w:type="dxa"/>
+          </w:tcPr>
+          <w:p>
+            <w:r>
+              <w:rPr>
+                <w:b/>
+                <w:bCs/>
+              </w:rPr>
+              <w:t>yekia ibroo/yekiao ibro</w:t>
+            </w:r>
+            <w:r>
+              <w:t xml:space="preserve"> – bad eggs</w:t>
+            </w:r>
+            <w:r>
+              <w:rPr>
+                <w:rStyle w:val="FootnoteReference"/>
+              </w:rPr>
+              <w:footnoteReference w:id="13"/>
+            </w:r>
+          </w:p>
+        </w:tc>
+        <w:tc>
+          <w:tcPr>
+            <w:tcW w:w="4675" w:type="dxa"/>
+          </w:tcPr>
+          <w:p>
+            <w:r>
+              <w:rPr>
+                <w:b/>
+                <w:bCs/>
+              </w:rPr>
+              <w:t>qiet</w:t>
+            </w:r>
+            <w:r>
+              <w:rPr>
+                <w:b/>
+                <w:bCs/>
+              </w:rPr>
+              <w:t>s</w:t>
+            </w:r>
+            <w:r>
+              <w:rPr>
+                <w:b/>
+                <w:bCs/>
+              </w:rPr>
+              <w:t>ia iadlajem</w:t>
+            </w:r>
+            <w:r>
+              <w:rPr>
+                <w:b/>
+                <w:bCs/>
+              </w:rPr>
+              <w:t>o</w:t>
+            </w:r>
+            <w:r>
+              <w:rPr>
+                <w:b/>
+                <w:bCs/>
+              </w:rPr>
+              <w:t>/qiet</w:t>
+            </w:r>
+            <w:r>
+              <w:rPr>
+                <w:b/>
+                <w:bCs/>
+              </w:rPr>
+              <w:t>s</w:t>
+            </w:r>
+            <w:r>
+              <w:rPr>
+                <w:b/>
+                <w:bCs/>
+              </w:rPr>
+              <w:t>iao iadlajemo</w:t>
+            </w:r>
+            <w:r>
+              <w:t xml:space="preserve"> – fast cars</w:t>
+            </w:r>
+          </w:p>
+        </w:tc>
+      </w:tr>
+    </w:tbl>
+    <w:p/>
+    <w:p>
+      <w:r>
+        <w:tab/>
+      </w:r>
+      <w:r>
+        <w:t>Adjectives should be placed in front of the nouns they modify</w:t>
+      </w:r>
+      <w:r>
+        <w:rPr>
+          <w:rStyle w:val="FootnoteReference"/>
+        </w:rPr>
+        <w:footnoteReference w:id="14"/>
+      </w:r>
+      <w:r>
+        <w:t>:</w:t>
+      </w:r>
+    </w:p>
+    <w:tbl>
+      <w:tblPr>
+        <w:tblStyle w:val="TableGrid"/>
+        <w:tblW w:w="0" w:type="auto"/>
+        <w:tblLook w:val="04A0" w:firstRow="1" w:lastRow="0" w:firstColumn="1" w:lastColumn="0" w:noHBand="0" w:noVBand="1"/>
+      </w:tblPr>
+      <w:tblGrid>
+        <w:gridCol w:w="4675"/>
+        <w:gridCol w:w="4675"/>
+      </w:tblGrid>
+      <w:tr>
+        <w:tc>
+          <w:tcPr>
+            <w:tcW w:w="4675" w:type="dxa"/>
+          </w:tcPr>
+          <w:p>
+            <w:r>
+              <w:rPr>
+                <w:b/>
+                <w:bCs/>
+              </w:rPr>
+              <w:t>mankia chachia chikakenmiztli</w:t>
+            </w:r>
+            <w:r>
+              <w:t xml:space="preserve"> – soft, furry kitty</w:t>
+            </w:r>
+          </w:p>
+        </w:tc>
+        <w:tc>
+          <w:tcPr>
+            <w:tcW w:w="4675" w:type="dxa"/>
+          </w:tcPr>
+          <w:p>
+            <w:r>
+              <w:rPr>
+                <w:b/>
+                <w:bCs/>
+              </w:rPr>
+              <w:t>tikia chaoqia priaa</w:t>
+            </w:r>
+            <w:r>
+              <w:t xml:space="preserve"> – small, cozy room</w:t>
+            </w:r>
+          </w:p>
+        </w:tc>
+      </w:tr>
+      <w:tr>
+        <w:tc>
+          <w:tcPr>
+            <w:tcW w:w="4675" w:type="dxa"/>
+          </w:tcPr>
+          <w:p>
+            <w:r>
+              <w:rPr>
+                <w:b/>
+                <w:bCs/>
+              </w:rPr>
+              <w:t>mankiao chachiao chikakenmitzlio</w:t>
+            </w:r>
+            <w:r>
+              <w:t xml:space="preserve"> – soft, furry kitties</w:t>
+            </w:r>
+          </w:p>
+        </w:tc>
+        <w:tc>
+          <w:tcPr>
+            <w:tcW w:w="4675" w:type="dxa"/>
+          </w:tcPr>
+          <w:p>
+            <w:r>
+              <w:rPr>
+                <w:b/>
+                <w:bCs/>
+              </w:rPr>
+              <w:t>tikiao chaoqiao priaao</w:t>
+            </w:r>
+            <w:r>
+              <w:t xml:space="preserve"> – small, cozy rooms</w:t>
+            </w:r>
+          </w:p>
+        </w:tc>
+      </w:tr>
+    </w:tbl>
+    <w:p/>
+    <w:p>
+      <w:pPr>
+        <w:pStyle w:val="Heading3"/>
+      </w:pPr>
+      <w:bookmarkStart w:id="16" w:name="_Toc92826297"/>
+      <w:r>
+        <w:t>Personal Pronouns</w:t>
+      </w:r>
+      <w:bookmarkEnd w:id="16"/>
+    </w:p>
+    <w:p/>
+    <w:p/>
+    <w:p>
+      <w:pPr>
+        <w:pStyle w:val="Heading3"/>
+      </w:pPr>
+      <w:bookmarkStart w:id="17" w:name="_Toc92826298"/>
+      <w:r>
+        <w:t>Continuous Tenses</w:t>
+      </w:r>
+      <w:bookmarkEnd w:id="17"/>
+    </w:p>
+    <w:p/>
+    <w:p/>
+    <w:p>
+      <w:pPr>
+        <w:pStyle w:val="Heading3"/>
+      </w:pPr>
+      <w:bookmarkStart w:id="18" w:name="_Toc92826299"/>
+      <w:r>
+        <w:t>Questions</w:t>
+      </w:r>
+      <w:bookmarkEnd w:id="18"/>
+    </w:p>
+    <w:p/>
+    <w:p/>
+    <w:p>
+      <w:pPr>
+        <w:pStyle w:val="Heading3"/>
+      </w:pPr>
+      <w:bookmarkStart w:id="19" w:name="_Toc92826300"/>
+      <w:r>
+        <w:t>Yes and No</w:t>
+      </w:r>
+      <w:bookmarkEnd w:id="19"/>
+    </w:p>
+    <w:p/>
+    <w:p/>
+    <w:p/>
+    <w:p>
+      <w:pPr>
+        <w:pStyle w:val="Heading3"/>
+      </w:pPr>
+      <w:bookmarkStart w:id="20" w:name="_Toc92826301"/>
+      <w:r>
+        <w:t>More Correlative Pro-Forms</w:t>
+      </w:r>
+      <w:bookmarkEnd w:id="20"/>
+    </w:p>
+    <w:p/>
+    <w:p/>
+    <w:p/>
+    <w:p>
+      <w:pPr>
+        <w:pStyle w:val="Heading3"/>
+      </w:pPr>
+      <w:bookmarkStart w:id="21" w:name="_Toc92826302"/>
+      <w:r>
+        <w:t>Possessive Phrases</w:t>
+      </w:r>
+      <w:bookmarkEnd w:id="21"/>
+    </w:p>
+    <w:p/>
+    <w:p/>
+    <w:p/>
+    <w:p>
+      <w:pPr>
+        <w:pStyle w:val="Heading3"/>
+      </w:pPr>
+      <w:r>
+        <w:t>Psionics</w:t>
+      </w:r>
+    </w:p>
+    <w:p/>
+    <w:p/>
+    <w:p>
+      <w:pPr>
+        <w:pStyle w:val="Heading3"/>
+      </w:pPr>
+      <w:bookmarkStart w:id="22" w:name="_Toc92826303"/>
+      <w:r>
+        <w:t>Reading</w:t>
+      </w:r>
+      <w:bookmarkEnd w:id="22"/>
+    </w:p>
+    <w:p/>
+    <w:p/>
+    <w:p/>
+    <w:p>
+      <w:pPr>
+        <w:pStyle w:val="Heading3"/>
+      </w:pPr>
+      <w:bookmarkStart w:id="23" w:name="_Toc92826304"/>
+      <w:r>
+        <w:t>Dialogue</w:t>
+      </w:r>
+      <w:bookmarkEnd w:id="23"/>
+    </w:p>
+    <w:p/>
+    <w:p/>
+    <w:p/>
+    <w:p>
+      <w:pPr>
+        <w:pStyle w:val="Heading3"/>
+      </w:pPr>
+      <w:bookmarkStart w:id="24" w:name="_Toc92826305"/>
+      <w:r>
+        <w:t>Vocabulary from this chapter</w:t>
+      </w:r>
+      <w:bookmarkEnd w:id="24"/>
+    </w:p>
+    <w:tbl>
+      <w:tblPr>
+        <w:tblStyle w:val="TableGrid"/>
+        <w:tblW w:w="0" w:type="auto"/>
+        <w:tblLook w:val="04A0" w:firstRow="1" w:lastRow="0" w:firstColumn="1" w:lastColumn="0" w:noHBand="0" w:noVBand="1"/>
+      </w:tblPr>
+      <w:tblGrid>
+        <w:gridCol w:w="3116"/>
+        <w:gridCol w:w="3117"/>
+        <w:gridCol w:w="3117"/>
+      </w:tblGrid>
+      <w:tr>
+        <w:tc>
+          <w:tcPr>
+            <w:tcW w:w="3116" w:type="dxa"/>
+          </w:tcPr>
+          <w:p/>
+        </w:tc>
+        <w:tc>
+          <w:tcPr>
+            <w:tcW w:w="3117" w:type="dxa"/>
+          </w:tcPr>
+          <w:p/>
+        </w:tc>
+        <w:tc>
+          <w:tcPr>
+            <w:tcW w:w="3117" w:type="dxa"/>
+          </w:tcPr>
+          <w:p/>
+        </w:tc>
+      </w:tr>
+    </w:tbl>
     <w:p/>
     <w:sectPr>
       <w:footerReference w:type="default" r:id="rId13"/>
@@ -17120,6 +18788,202 @@
           <w:szCs w:val="16"/>
         </w:rPr>
         <w:t>.</w:t>
+      </w:r>
+    </w:p>
+  </w:footnote>
+  <w:footnote w:id="13">
+    <w:p>
+      <w:pPr>
+        <w:pStyle w:val="FootnoteText"/>
+        <w:rPr>
+          <w:sz w:val="16"/>
+          <w:szCs w:val="16"/>
+        </w:rPr>
+      </w:pPr>
+      <w:r>
+        <w:rPr>
+          <w:rStyle w:val="FootnoteReference"/>
+          <w:sz w:val="16"/>
+          <w:szCs w:val="16"/>
+        </w:rPr>
+        <w:footnoteRef/>
+      </w:r>
+      <w:r>
+        <w:rPr>
+          <w:sz w:val="16"/>
+          <w:szCs w:val="16"/>
+        </w:rPr>
+        <w:t xml:space="preserve"> In the case of nouns that end in </w:t>
+      </w:r>
+      <w:r>
+        <w:rPr>
+          <w:b/>
+          <w:bCs/>
+          <w:sz w:val="16"/>
+          <w:szCs w:val="16"/>
+        </w:rPr>
+        <w:t>-o</w:t>
+      </w:r>
+      <w:r>
+        <w:rPr>
+          <w:sz w:val="16"/>
+          <w:szCs w:val="16"/>
+        </w:rPr>
+        <w:t xml:space="preserve">, the extra </w:t>
+      </w:r>
+      <w:r>
+        <w:rPr>
+          <w:b/>
+          <w:bCs/>
+          <w:sz w:val="16"/>
+          <w:szCs w:val="16"/>
+        </w:rPr>
+        <w:t>-o</w:t>
+      </w:r>
+      <w:r>
+        <w:rPr>
+          <w:sz w:val="16"/>
+          <w:szCs w:val="16"/>
+        </w:rPr>
+        <w:t xml:space="preserve"> may be omitted and applied only to the adjective.</w:t>
+      </w:r>
+    </w:p>
+  </w:footnote>
+  <w:footnote w:id="14">
+    <w:p>
+      <w:pPr>
+        <w:pStyle w:val="FootnoteText"/>
+        <w:rPr>
+          <w:sz w:val="16"/>
+          <w:szCs w:val="16"/>
+        </w:rPr>
+      </w:pPr>
+      <w:r>
+        <w:rPr>
+          <w:rStyle w:val="FootnoteReference"/>
+          <w:sz w:val="16"/>
+          <w:szCs w:val="16"/>
+        </w:rPr>
+        <w:footnoteRef/>
+      </w:r>
+      <w:r>
+        <w:rPr>
+          <w:sz w:val="16"/>
+          <w:szCs w:val="16"/>
+        </w:rPr>
+        <w:t xml:space="preserve"> If an adjective is also a suffix, as in the case of </w:t>
+      </w:r>
+      <w:r>
+        <w:rPr>
+          <w:b/>
+          <w:bCs/>
+          <w:sz w:val="16"/>
+          <w:szCs w:val="16"/>
+        </w:rPr>
+        <w:t>-tiki</w:t>
+      </w:r>
+      <w:r>
+        <w:rPr>
+          <w:sz w:val="16"/>
+          <w:szCs w:val="16"/>
+        </w:rPr>
+        <w:t xml:space="preserve">, it is considered more proper to simply apply the suffix to the noun and reduce the number of adjectives preceding the noun. </w:t>
+      </w:r>
+      <w:r>
+        <w:rPr>
+          <w:i/>
+          <w:iCs/>
+          <w:sz w:val="16"/>
+          <w:szCs w:val="16"/>
+        </w:rPr>
+        <w:t xml:space="preserve">Tikia chaoqia priaa </w:t>
+      </w:r>
+      <w:r>
+        <w:rPr>
+          <w:sz w:val="16"/>
+          <w:szCs w:val="16"/>
+        </w:rPr>
+        <w:t xml:space="preserve">becomes </w:t>
+      </w:r>
+      <w:r>
+        <w:rPr>
+          <w:i/>
+          <w:iCs/>
+          <w:sz w:val="16"/>
+          <w:szCs w:val="16"/>
+        </w:rPr>
+        <w:t>chaoqia priaa</w:t>
+      </w:r>
+      <w:r>
+        <w:rPr>
+          <w:i/>
+          <w:iCs/>
+          <w:sz w:val="16"/>
+          <w:szCs w:val="16"/>
+        </w:rPr>
+        <w:t>tiki</w:t>
+      </w:r>
+      <w:r>
+        <w:rPr>
+          <w:i/>
+          <w:iCs/>
+          <w:sz w:val="16"/>
+          <w:szCs w:val="16"/>
+        </w:rPr>
+        <w:t>.</w:t>
+      </w:r>
+      <w:r>
+        <w:rPr>
+          <w:sz w:val="16"/>
+          <w:szCs w:val="16"/>
+        </w:rPr>
+        <w:t xml:space="preserve"> Often adjectives</w:t>
+      </w:r>
+      <w:r>
+        <w:rPr>
+          <w:sz w:val="16"/>
+          <w:szCs w:val="16"/>
+        </w:rPr>
+        <w:t xml:space="preserve"> prefixes, suffixes and nouns are combined into a single compound word; in this example </w:t>
+      </w:r>
+      <w:r>
+        <w:rPr>
+          <w:i/>
+          <w:iCs/>
+          <w:sz w:val="16"/>
+          <w:szCs w:val="16"/>
+        </w:rPr>
+        <w:t>tikia chaoqia priaa</w:t>
+      </w:r>
+      <w:r>
+        <w:rPr>
+          <w:sz w:val="16"/>
+          <w:szCs w:val="16"/>
+        </w:rPr>
+        <w:t xml:space="preserve"> would become </w:t>
+      </w:r>
+      <w:r>
+        <w:rPr>
+          <w:i/>
+          <w:iCs/>
+          <w:sz w:val="16"/>
+          <w:szCs w:val="16"/>
+        </w:rPr>
+        <w:t xml:space="preserve">chaoqipriaatiki, </w:t>
+      </w:r>
+      <w:r>
+        <w:rPr>
+          <w:sz w:val="16"/>
+          <w:szCs w:val="16"/>
+        </w:rPr>
+        <w:t>“cozy little room.”</w:t>
+      </w:r>
+      <w:r>
+        <w:rPr>
+          <w:sz w:val="16"/>
+          <w:szCs w:val="16"/>
+        </w:rPr>
+        <w:t xml:space="preserve"> </w:t>
       </w:r>
     </w:p>
   </w:footnote>

</xml_diff>

<commit_message>
Updates to Lesson 4
</commit_message>
<xml_diff>
--- a/Beginning Zdetl/Beginning Zdetl.docx
+++ b/Beginning Zdetl/Beginning Zdetl.docx
@@ -3989,7 +3989,13 @@
         <w:t>follow</w:t>
       </w:r>
       <w:r>
-        <w:t xml:space="preserve"> predictable patterns. Multiple vowels rarely appear together, and syllables consist of Consonant-Vowel (CV), Vowel-Consonant (VC) or Consonant-Vowel-Consonant (CVC) groupings. </w:t>
+        <w:t xml:space="preserve"> predictable patterns. Multiple vowels rarely appear together, and syllables consist of </w:t>
+      </w:r>
+      <w:r>
+        <w:t xml:space="preserve">Vowel (V), </w:t>
+      </w:r>
+      <w:r>
+        <w:t xml:space="preserve">Consonant-Vowel (CV), Vowel-Consonant (VC) or Consonant-Vowel-Consonant (CVC) groupings. </w:t>
       </w:r>
       <w:r>
         <w:t xml:space="preserve"> </w:t>
@@ -4001,10 +4007,28 @@
       </w:pPr>
       <w:r>
         <w:tab/>
-        <w:t xml:space="preserve">Words are accented, but the placement is not always predictable. </w:t>
-      </w:r>
-      <w:r>
-        <w:t>The accent usually falls on the penultimate syllable, and in the case of longer words there may be a secondary accent on the first syllable.</w:t>
+        <w:t xml:space="preserve">Words are accented, </w:t>
+      </w:r>
+      <w:r>
+        <w:t>and</w:t>
+      </w:r>
+      <w:r>
+        <w:t xml:space="preserve"> the placement is </w:t>
+      </w:r>
+      <w:r>
+        <w:t>usually</w:t>
+      </w:r>
+      <w:r>
+        <w:t xml:space="preserve"> predictable. </w:t>
+      </w:r>
+      <w:r>
+        <w:t>The accent usually falls on the penultimate syllable</w:t>
+      </w:r>
+      <w:r>
+        <w:t>. If the word is two syllables, the accent falls on the final. I</w:t>
+      </w:r>
+      <w:r>
+        <w:t>n the case of longer words there may be a secondary accent on the first syllable.</w:t>
       </w:r>
     </w:p>
     <w:p>
@@ -4493,7 +4517,21 @@
         <w:t xml:space="preserve"> </w:t>
       </w:r>
       <w:r>
-        <w:t>is a trilled “r” sound similar to the Polish “Przemsyl</w:t>
+        <w:t>is a trilled “r” sound similar to the Polish “</w:t>
+      </w:r>
+      <w:commentRangeStart w:id="4"/>
+      <w:r>
+        <w:rPr>
+          <w:highlight w:val="yellow"/>
+        </w:rPr>
+        <w:t>Przemsyl</w:t>
+      </w:r>
+      <w:commentRangeEnd w:id="4"/>
+      <w:r>
+        <w:rPr>
+          <w:rStyle w:val="CommentReference"/>
+        </w:rPr>
+        <w:commentReference w:id="4"/>
       </w:r>
       <w:r>
         <w:rPr>
@@ -4627,7 +4665,17 @@
         <w:t xml:space="preserve">B </w:t>
       </w:r>
       <w:r>
-        <w:t xml:space="preserve">as in Anglic “boy”: </w:t>
+        <w:t>as in Anglic “</w:t>
+      </w:r>
+      <w:r>
+        <w:rPr>
+          <w:b/>
+          <w:bCs/>
+        </w:rPr>
+        <w:t>b</w:t>
+      </w:r>
+      <w:r>
+        <w:t xml:space="preserve">oy”: </w:t>
       </w:r>
       <w:r>
         <w:rPr>
@@ -4642,6 +4690,9 @@
           <w:bCs/>
         </w:rPr>
         <w:t>Baz</w:t>
+      </w:r>
+      <w:r>
+        <w:t>; “barbarian”</w:t>
       </w:r>
     </w:p>
     <w:p>
@@ -4667,7 +4718,17 @@
         <w:t xml:space="preserve">BL </w:t>
       </w:r>
       <w:r>
-        <w:t xml:space="preserve">as in “blue”: </w:t>
+        <w:t>as in “</w:t>
+      </w:r>
+      <w:r>
+        <w:rPr>
+          <w:b/>
+          <w:bCs/>
+        </w:rPr>
+        <w:t>bl</w:t>
+      </w:r>
+      <w:r>
+        <w:t xml:space="preserve">ue”: </w:t>
       </w:r>
       <w:r>
         <w:rPr>
@@ -4688,7 +4749,21 @@
           <w:b/>
           <w:bCs/>
         </w:rPr>
-        <w:t>a-chaBL</w:t>
+        <w:t>ach</w:t>
+      </w:r>
+      <w:r>
+        <w:rPr>
+          <w:b/>
+          <w:bCs/>
+        </w:rPr>
+        <w:t>-</w:t>
+      </w:r>
+      <w:r>
+        <w:rPr>
+          <w:b/>
+          <w:bCs/>
+        </w:rPr>
+        <w:t>aBL</w:t>
       </w:r>
     </w:p>
     <w:p>
@@ -4714,7 +4789,17 @@
         <w:t xml:space="preserve">BR </w:t>
       </w:r>
       <w:r>
-        <w:t xml:space="preserve">as in “brood”: </w:t>
+        <w:t>as in “</w:t>
+      </w:r>
+      <w:r>
+        <w:rPr>
+          <w:b/>
+          <w:bCs/>
+        </w:rPr>
+        <w:t>br</w:t>
+      </w:r>
+      <w:r>
+        <w:t xml:space="preserve">ood”: </w:t>
       </w:r>
       <w:r>
         <w:rPr>
@@ -4761,7 +4846,17 @@
         <w:t xml:space="preserve">CH </w:t>
       </w:r>
       <w:r>
-        <w:t>as in “child”</w:t>
+        <w:t>as in “</w:t>
+      </w:r>
+      <w:r>
+        <w:rPr>
+          <w:b/>
+          <w:bCs/>
+        </w:rPr>
+        <w:t>ch</w:t>
+      </w:r>
+      <w:r>
+        <w:t>ild”</w:t>
       </w:r>
       <w:r>
         <w:t>; never hard as in “kick”</w:t>
@@ -4807,7 +4902,17 @@
         <w:t xml:space="preserve">D </w:t>
       </w:r>
       <w:r>
-        <w:t xml:space="preserve">as in “dog”: </w:t>
+        <w:t>as in “</w:t>
+      </w:r>
+      <w:r>
+        <w:rPr>
+          <w:b/>
+          <w:bCs/>
+        </w:rPr>
+        <w:t>d</w:t>
+      </w:r>
+      <w:r>
+        <w:t xml:space="preserve">og”: </w:t>
       </w:r>
       <w:r>
         <w:rPr>
@@ -4837,6 +4942,7 @@
         <w:rPr>
           <w:rFonts w:ascii="ZhoGlyph" w:hAnsi="ZhoGlyph"/>
         </w:rPr>
+        <w:lastRenderedPageBreak/>
         <w:t xml:space="preserve">Ḋ </w:t>
       </w:r>
       <w:r>
@@ -4847,7 +4953,17 @@
         <w:t>DL</w:t>
       </w:r>
       <w:r>
-        <w:t xml:space="preserve"> as in “paddle”: </w:t>
+        <w:t xml:space="preserve"> as in “pad</w:t>
+      </w:r>
+      <w:r>
+        <w:rPr>
+          <w:b/>
+          <w:bCs/>
+        </w:rPr>
+        <w:t>dl</w:t>
+      </w:r>
+      <w:r>
+        <w:t xml:space="preserve">e”: </w:t>
       </w:r>
       <w:r>
         <w:rPr>
@@ -4877,7 +4993,6 @@
         <w:rPr>
           <w:rFonts w:ascii="ZhoGlyph" w:hAnsi="ZhoGlyph"/>
         </w:rPr>
-        <w:lastRenderedPageBreak/>
         <w:t xml:space="preserve">Ḍ </w:t>
       </w:r>
       <w:r>
@@ -5140,7 +5255,27 @@
         <w:t xml:space="preserve">KL </w:t>
       </w:r>
       <w:r>
-        <w:t>as in “cling” or wrinkle”</w:t>
+        <w:t>as in “</w:t>
+      </w:r>
+      <w:r>
+        <w:rPr>
+          <w:b/>
+          <w:bCs/>
+        </w:rPr>
+        <w:t>cl</w:t>
+      </w:r>
+      <w:r>
+        <w:t>ing” or wrin</w:t>
+      </w:r>
+      <w:r>
+        <w:rPr>
+          <w:b/>
+          <w:bCs/>
+        </w:rPr>
+        <w:t>kl</w:t>
+      </w:r>
+      <w:r>
+        <w:t>e”</w:t>
       </w:r>
       <w:r>
         <w:t xml:space="preserve">: </w:t>
@@ -5198,46 +5333,6 @@
           <w:bCs/>
         </w:rPr>
         <w:t>KRal</w:t>
-      </w:r>
-    </w:p>
-    <w:p>
-      <w:pPr>
-        <w:spacing w:line="240" w:lineRule="auto"/>
-        <w:ind w:left="720"/>
-        <w:rPr>
-          <w:b/>
-          <w:bCs/>
-        </w:rPr>
-      </w:pPr>
-      <w:r>
-        <w:rPr>
-          <w:rFonts w:ascii="ZhoGlyph" w:hAnsi="ZhoGlyph"/>
-        </w:rPr>
-        <w:t xml:space="preserve">L </w:t>
-      </w:r>
-      <w:r>
-        <w:rPr>
-          <w:i/>
-          <w:iCs/>
-        </w:rPr>
-        <w:t>L</w:t>
-      </w:r>
-      <w:r>
-        <w:t xml:space="preserve"> as in “long”: </w:t>
-      </w:r>
-      <w:r>
-        <w:rPr>
-          <w:i/>
-          <w:iCs/>
-        </w:rPr>
-        <w:t xml:space="preserve">lienj; </w:t>
-      </w:r>
-      <w:r>
-        <w:rPr>
-          <w:b/>
-          <w:bCs/>
-        </w:rPr>
-        <w:t>Lienj</w:t>
       </w:r>
     </w:p>
     <w:p>
@@ -5249,20 +5344,94 @@
         <w:rPr>
           <w:rFonts w:ascii="ZhoGlyph" w:hAnsi="ZhoGlyph"/>
         </w:rPr>
-        <w:t xml:space="preserve">M </w:t>
+        <w:t xml:space="preserve">L </w:t>
       </w:r>
       <w:r>
         <w:rPr>
           <w:i/>
           <w:iCs/>
         </w:rPr>
+        <w:t>L</w:t>
+      </w:r>
+      <w:r>
+        <w:t xml:space="preserve"> as in “long”: </w:t>
+      </w:r>
+      <w:r>
+        <w:rPr>
+          <w:i/>
+          <w:iCs/>
+        </w:rPr>
+        <w:t xml:space="preserve">lienj; </w:t>
+      </w:r>
+      <w:r>
+        <w:rPr>
+          <w:b/>
+          <w:bCs/>
+        </w:rPr>
+        <w:t>Lienj</w:t>
+      </w:r>
+      <w:r>
+        <w:t>; “wind”</w:t>
+      </w:r>
+    </w:p>
+    <w:p>
+      <w:pPr>
+        <w:spacing w:line="240" w:lineRule="auto"/>
+        <w:ind w:left="720"/>
+        <w:rPr>
+          <w:b/>
+          <w:bCs/>
+        </w:rPr>
+      </w:pPr>
+      <w:r>
+        <w:rPr>
+          <w:rFonts w:ascii="ZhoGlyph" w:hAnsi="ZhoGlyph"/>
+        </w:rPr>
         <w:t xml:space="preserve">M </w:t>
       </w:r>
       <w:r>
-        <w:t>as in “many”:</w:t>
+        <w:rPr>
+          <w:i/>
+          <w:iCs/>
+        </w:rPr>
+        <w:t xml:space="preserve">M </w:t>
+      </w:r>
+      <w:r>
+        <w:t>as in “</w:t>
+      </w:r>
+      <w:r>
+        <w:rPr>
+          <w:b/>
+          <w:bCs/>
+        </w:rPr>
+        <w:t>m</w:t>
+      </w:r>
+      <w:r>
+        <w:t>any”:</w:t>
       </w:r>
       <w:r>
         <w:t xml:space="preserve"> </w:t>
+      </w:r>
+      <w:r>
+        <w:rPr>
+          <w:i/>
+          <w:iCs/>
+        </w:rPr>
+        <w:t>mazhde'</w:t>
+      </w:r>
+      <w:r>
+        <w:rPr>
+          <w:i/>
+          <w:iCs/>
+        </w:rPr>
+        <w:t xml:space="preserve">; </w:t>
+      </w:r>
+      <w:r>
+        <w:rPr>
+          <w:b/>
+          <w:bCs/>
+        </w:rPr>
+        <w:t>Mazh-de’</w:t>
       </w:r>
     </w:p>
     <w:p>
@@ -5284,10 +5453,40 @@
         <w:t>N</w:t>
       </w:r>
       <w:r>
-        <w:t xml:space="preserve"> as in “never”:</w:t>
+        <w:t xml:space="preserve"> as in “</w:t>
+      </w:r>
+      <w:r>
+        <w:rPr>
+          <w:b/>
+          <w:bCs/>
+        </w:rPr>
+        <w:t>n</w:t>
+      </w:r>
+      <w:r>
+        <w:t>ever”:</w:t>
       </w:r>
       <w:r>
         <w:t xml:space="preserve"> </w:t>
+      </w:r>
+      <w:r>
+        <w:rPr>
+          <w:i/>
+          <w:iCs/>
+        </w:rPr>
+        <w:t>nad;</w:t>
+      </w:r>
+      <w:r>
+        <w:t xml:space="preserve"> </w:t>
+      </w:r>
+      <w:r>
+        <w:rPr>
+          <w:b/>
+          <w:bCs/>
+        </w:rPr>
+        <w:t>Nad</w:t>
+      </w:r>
+      <w:r>
+        <w:t>; “a person who does something”</w:t>
       </w:r>
     </w:p>
     <w:p>
@@ -5309,7 +5508,51 @@
         <w:t>NCH</w:t>
       </w:r>
       <w:r>
-        <w:t xml:space="preserve"> as in “crunch”: </w:t>
+        <w:t xml:space="preserve"> as in “cru</w:t>
+      </w:r>
+      <w:r>
+        <w:rPr>
+          <w:b/>
+          <w:bCs/>
+        </w:rPr>
+        <w:t>nch</w:t>
+      </w:r>
+      <w:r>
+        <w:t xml:space="preserve">”: </w:t>
+      </w:r>
+      <w:r>
+        <w:rPr>
+          <w:i/>
+          <w:iCs/>
+        </w:rPr>
+        <w:t>Dlenchiepr</w:t>
+      </w:r>
+      <w:r>
+        <w:t xml:space="preserve">; </w:t>
+      </w:r>
+      <w:r>
+        <w:rPr>
+          <w:b/>
+          <w:bCs/>
+        </w:rPr>
+        <w:t>dleNCH</w:t>
+      </w:r>
+      <w:r>
+        <w:rPr>
+          <w:b/>
+          <w:bCs/>
+        </w:rPr>
+        <w:t>-</w:t>
+      </w:r>
+      <w:r>
+        <w:rPr>
+          <w:b/>
+          <w:bCs/>
+        </w:rPr>
+        <w:t>iepr</w:t>
+      </w:r>
+      <w:r>
+        <w:t>; “Intendant”</w:t>
       </w:r>
     </w:p>
     <w:p>
@@ -5331,7 +5574,40 @@
         <w:t xml:space="preserve">NJ </w:t>
       </w:r>
       <w:r>
-        <w:t xml:space="preserve">as in “banjo”: </w:t>
+        <w:t>as in “</w:t>
+      </w:r>
+      <w:r>
+        <w:t>excha</w:t>
+      </w:r>
+      <w:r>
+        <w:rPr>
+          <w:b/>
+          <w:bCs/>
+        </w:rPr>
+        <w:t>ng</w:t>
+      </w:r>
+      <w:r>
+        <w:t>e</w:t>
+      </w:r>
+      <w:r>
+        <w:t xml:space="preserve">”: </w:t>
+      </w:r>
+      <w:r>
+        <w:rPr>
+          <w:i/>
+          <w:iCs/>
+        </w:rPr>
+        <w:t xml:space="preserve">lienj; </w:t>
+      </w:r>
+      <w:r>
+        <w:rPr>
+          <w:b/>
+          <w:bCs/>
+        </w:rPr>
+        <w:t>lieNJ</w:t>
+      </w:r>
+      <w:r>
+        <w:t>; “wind”</w:t>
       </w:r>
     </w:p>
     <w:p>
@@ -5353,13 +5629,47 @@
         <w:t xml:space="preserve">NS </w:t>
       </w:r>
       <w:r>
-        <w:t>as in “dan</w:t>
-      </w:r>
-      <w:r>
-        <w:t>s macabre”:</w:t>
+        <w:t>as in “da</w:t>
+      </w:r>
+      <w:r>
+        <w:rPr>
+          <w:b/>
+          <w:bCs/>
+        </w:rPr>
+        <w:t>n</w:t>
+      </w:r>
+      <w:r>
+        <w:rPr>
+          <w:b/>
+          <w:bCs/>
+        </w:rPr>
+        <w:t>s</w:t>
+      </w:r>
+      <w:r>
+        <w:t xml:space="preserve"> macabre”:</w:t>
       </w:r>
       <w:r>
         <w:t xml:space="preserve"> </w:t>
+      </w:r>
+      <w:r>
+        <w:rPr>
+          <w:i/>
+          <w:iCs/>
+        </w:rPr>
+        <w:t>rans</w:t>
+      </w:r>
+      <w:r>
+        <w:t xml:space="preserve">; </w:t>
+      </w:r>
+      <w:r>
+        <w:rPr>
+          <w:b/>
+          <w:bCs/>
+        </w:rPr>
+        <w:t>raNS</w:t>
+      </w:r>
+      <w:r>
+        <w:t>; “hate (n)”</w:t>
       </w:r>
     </w:p>
     <w:p>
@@ -5386,6 +5696,41 @@
       <w:r>
         <w:t xml:space="preserve">n + sh”: </w:t>
       </w:r>
+      <w:r>
+        <w:rPr>
+          <w:i/>
+          <w:iCs/>
+        </w:rPr>
+        <w:t>tavrziansh</w:t>
+      </w:r>
+      <w:r>
+        <w:t xml:space="preserve">; </w:t>
+      </w:r>
+      <w:r>
+        <w:rPr>
+          <w:b/>
+          <w:bCs/>
+        </w:rPr>
+        <w:t>ta-v</w:t>
+      </w:r>
+      <w:r>
+        <w:rPr>
+          <w:rFonts w:cstheme="minorHAnsi"/>
+          <w:b/>
+          <w:bCs/>
+        </w:rPr>
+        <w:t>ř</w:t>
+      </w:r>
+      <w:r>
+        <w:rPr>
+          <w:b/>
+          <w:bCs/>
+        </w:rPr>
+        <w:t>-ziaNSH</w:t>
+      </w:r>
+      <w:r>
+        <w:t>; “Morality’s Path”</w:t>
+      </w:r>
     </w:p>
     <w:p>
       <w:pPr>
@@ -5409,10 +5754,37 @@
         <w:t>as in “</w:t>
       </w:r>
       <w:r>
-        <w:t>can’t</w:t>
+        <w:t>ca</w:t>
+      </w:r>
+      <w:r>
+        <w:rPr>
+          <w:b/>
+          <w:bCs/>
+        </w:rPr>
+        <w:t>n’t</w:t>
       </w:r>
       <w:r>
         <w:t xml:space="preserve">”: </w:t>
+      </w:r>
+      <w:r>
+        <w:rPr>
+          <w:i/>
+          <w:iCs/>
+        </w:rPr>
+        <w:t>Zhdant</w:t>
+      </w:r>
+      <w:r>
+        <w:t xml:space="preserve">; </w:t>
+      </w:r>
+      <w:r>
+        <w:rPr>
+          <w:b/>
+          <w:bCs/>
+        </w:rPr>
+        <w:t>zhdaNT</w:t>
+      </w:r>
+      <w:r>
+        <w:t>; The Zhodani homeworld</w:t>
       </w:r>
     </w:p>
     <w:p>
@@ -5434,7 +5806,37 @@
         <w:t xml:space="preserve">NTS </w:t>
       </w:r>
       <w:r>
-        <w:t xml:space="preserve">as in “pants”: </w:t>
+        <w:t>as in “pa</w:t>
+      </w:r>
+      <w:r>
+        <w:rPr>
+          <w:b/>
+          <w:bCs/>
+        </w:rPr>
+        <w:t>nts</w:t>
+      </w:r>
+      <w:r>
+        <w:t xml:space="preserve">”: </w:t>
+      </w:r>
+      <w:r>
+        <w:rPr>
+          <w:i/>
+          <w:iCs/>
+        </w:rPr>
+        <w:t>yentschapo</w:t>
+      </w:r>
+      <w:r>
+        <w:t xml:space="preserve">; </w:t>
+      </w:r>
+      <w:r>
+        <w:rPr>
+          <w:b/>
+          <w:bCs/>
+        </w:rPr>
+        <w:t>yeNTS-cha-po</w:t>
+      </w:r>
+      <w:r>
+        <w:t>; “bacon”</w:t>
       </w:r>
     </w:p>
     <w:p>
@@ -5456,7 +5858,37 @@
         <w:t xml:space="preserve">NZ </w:t>
       </w:r>
       <w:r>
-        <w:t xml:space="preserve">as in “cans”: </w:t>
+        <w:t>as in “ca</w:t>
+      </w:r>
+      <w:r>
+        <w:rPr>
+          <w:b/>
+          <w:bCs/>
+        </w:rPr>
+        <w:t>ns</w:t>
+      </w:r>
+      <w:r>
+        <w:t xml:space="preserve">”: </w:t>
+      </w:r>
+      <w:r>
+        <w:rPr>
+          <w:i/>
+          <w:iCs/>
+        </w:rPr>
+        <w:t>Ninz</w:t>
+      </w:r>
+      <w:r>
+        <w:t xml:space="preserve">; </w:t>
+      </w:r>
+      <w:r>
+        <w:rPr>
+          <w:b/>
+          <w:bCs/>
+        </w:rPr>
+        <w:t>niNZ</w:t>
+      </w:r>
+      <w:r>
+        <w:t>; A class of 100-ton scout ships</w:t>
       </w:r>
     </w:p>
     <w:p>
@@ -5478,13 +5910,53 @@
         <w:t xml:space="preserve">NZH </w:t>
       </w:r>
       <w:r>
-        <w:t>as in “binge”</w:t>
-      </w:r>
-      <w:r>
-        <w:t xml:space="preserve"> or “fringe”</w:t>
+        <w:t>as in “bi</w:t>
+      </w:r>
+      <w:r>
+        <w:rPr>
+          <w:b/>
+          <w:bCs/>
+        </w:rPr>
+        <w:t>ng</w:t>
+      </w:r>
+      <w:r>
+        <w:t>e”</w:t>
+      </w:r>
+      <w:r>
+        <w:t xml:space="preserve"> or “fri</w:t>
+      </w:r>
+      <w:r>
+        <w:rPr>
+          <w:b/>
+          <w:bCs/>
+        </w:rPr>
+        <w:t>ng</w:t>
+      </w:r>
+      <w:r>
+        <w:t>e”</w:t>
       </w:r>
       <w:r>
         <w:t xml:space="preserve">: </w:t>
+      </w:r>
+      <w:r>
+        <w:rPr>
+          <w:i/>
+          <w:iCs/>
+        </w:rPr>
+        <w:t>dranzh</w:t>
+      </w:r>
+      <w:r>
+        <w:t xml:space="preserve">; </w:t>
+      </w:r>
+      <w:r>
+        <w:rPr>
+          <w:b/>
+          <w:bCs/>
+        </w:rPr>
+        <w:t>draNZH</w:t>
+      </w:r>
+      <w:r>
+        <w:t>; “sun”</w:t>
       </w:r>
     </w:p>
     <w:p>
@@ -5509,7 +5981,40 @@
         <w:t>as in “</w:t>
       </w:r>
       <w:r>
-        <w:t>cap”:</w:t>
+        <w:t>ca</w:t>
+      </w:r>
+      <w:r>
+        <w:rPr>
+          <w:b/>
+          <w:bCs/>
+        </w:rPr>
+        <w:t>p</w:t>
+      </w:r>
+      <w:r>
+        <w:t>”:</w:t>
+      </w:r>
+      <w:r>
+        <w:t xml:space="preserve"> </w:t>
+      </w:r>
+      <w:r>
+        <w:rPr>
+          <w:i/>
+          <w:iCs/>
+        </w:rPr>
+        <w:t>piapr</w:t>
+      </w:r>
+      <w:r>
+        <w:t xml:space="preserve">; </w:t>
+      </w:r>
+      <w:r>
+        <w:rPr>
+          <w:b/>
+          <w:bCs/>
+        </w:rPr>
+        <w:t>Piapr</w:t>
+      </w:r>
+      <w:r>
+        <w:t>; “thaw”</w:t>
       </w:r>
     </w:p>
     <w:p>
@@ -5531,7 +6036,37 @@
         <w:t xml:space="preserve">PL </w:t>
       </w:r>
       <w:r>
-        <w:t xml:space="preserve">as in “play”: </w:t>
+        <w:t>as in “</w:t>
+      </w:r>
+      <w:r>
+        <w:rPr>
+          <w:b/>
+          <w:bCs/>
+        </w:rPr>
+        <w:t>pl</w:t>
+      </w:r>
+      <w:r>
+        <w:t xml:space="preserve">ay”: </w:t>
+      </w:r>
+      <w:r>
+        <w:rPr>
+          <w:i/>
+          <w:iCs/>
+        </w:rPr>
+        <w:t>Pliebr</w:t>
+      </w:r>
+      <w:r>
+        <w:t xml:space="preserve">; </w:t>
+      </w:r>
+      <w:r>
+        <w:rPr>
+          <w:b/>
+          <w:bCs/>
+        </w:rPr>
+        <w:t>PLiebr</w:t>
+      </w:r>
+      <w:r>
+        <w:t>; the primary G0V star of the Zhdant system</w:t>
       </w:r>
     </w:p>
     <w:p>
@@ -5553,7 +6088,34 @@
         <w:t xml:space="preserve">PR </w:t>
       </w:r>
       <w:r>
-        <w:t xml:space="preserve">as in “pray”: </w:t>
+        <w:t>as in “</w:t>
+      </w:r>
+      <w:r>
+        <w:rPr>
+          <w:b/>
+          <w:bCs/>
+        </w:rPr>
+        <w:t>pr</w:t>
+      </w:r>
+      <w:r>
+        <w:t xml:space="preserve">ay”: </w:t>
+      </w:r>
+      <w:r>
+        <w:rPr>
+          <w:i/>
+          <w:iCs/>
+        </w:rPr>
+        <w:t>piapr</w:t>
+      </w:r>
+      <w:r>
+        <w:t xml:space="preserve">; </w:t>
+      </w:r>
+      <w:r>
+        <w:rPr>
+          <w:b/>
+          <w:bCs/>
+        </w:rPr>
+        <w:t>piaPR</w:t>
       </w:r>
     </w:p>
     <w:p>
@@ -5585,7 +6147,17 @@
         <w:t>like</w:t>
       </w:r>
       <w:r>
-        <w:t xml:space="preserve"> the Terran Arabic Q, which is a glottal hard “G” as in “Qatar”: </w:t>
+        <w:t xml:space="preserve"> the Terran Arabic Q, which is a glottal hard “G” as in “</w:t>
+      </w:r>
+      <w:r>
+        <w:rPr>
+          <w:b/>
+          <w:bCs/>
+        </w:rPr>
+        <w:t>Q</w:t>
+      </w:r>
+      <w:r>
+        <w:t xml:space="preserve">atar”: </w:t>
       </w:r>
       <w:r>
         <w:rPr>
@@ -5625,7 +6197,17 @@
         <w:t>QL</w:t>
       </w:r>
       <w:r>
-        <w:t xml:space="preserve"> as in “glue”: </w:t>
+        <w:t xml:space="preserve"> as in “</w:t>
+      </w:r>
+      <w:r>
+        <w:rPr>
+          <w:b/>
+          <w:bCs/>
+        </w:rPr>
+        <w:t>gl</w:t>
+      </w:r>
+      <w:r>
+        <w:t xml:space="preserve">ue”: </w:t>
       </w:r>
       <w:r>
         <w:rPr>
@@ -5665,7 +6247,17 @@
         <w:t xml:space="preserve">QR </w:t>
       </w:r>
       <w:r>
-        <w:t xml:space="preserve">as in “grown”: </w:t>
+        <w:t>as in “</w:t>
+      </w:r>
+      <w:r>
+        <w:rPr>
+          <w:b/>
+          <w:bCs/>
+        </w:rPr>
+        <w:t>gr</w:t>
+      </w:r>
+      <w:r>
+        <w:t xml:space="preserve">own”: </w:t>
       </w:r>
       <w:r>
         <w:rPr>
@@ -5679,247 +6271,21 @@
           <w:b/>
           <w:bCs/>
         </w:rPr>
-        <w:t>tli-a-GRe’</w:t>
-      </w:r>
-    </w:p>
-    <w:p>
-      <w:pPr>
-        <w:spacing w:line="240" w:lineRule="auto"/>
-        <w:ind w:left="720"/>
+        <w:t>tli</w:t>
+      </w:r>
+      <w:r>
         <w:rPr>
           <w:b/>
           <w:bCs/>
         </w:rPr>
-      </w:pPr>
-      <w:r>
-        <w:rPr>
-          <w:rFonts w:ascii="ZhoGlyph" w:hAnsi="ZhoGlyph"/>
-        </w:rPr>
-        <w:t xml:space="preserve">R </w:t>
-      </w:r>
-      <w:r>
-        <w:rPr>
-          <w:i/>
-          <w:iCs/>
-        </w:rPr>
-        <w:t xml:space="preserve">R </w:t>
-      </w:r>
-      <w:r>
-        <w:t xml:space="preserve">as in “run”: </w:t>
-      </w:r>
-      <w:r>
-        <w:rPr>
-          <w:i/>
-          <w:iCs/>
-        </w:rPr>
-        <w:t xml:space="preserve">rans, </w:t>
+        <w:t>-</w:t>
       </w:r>
       <w:r>
         <w:rPr>
           <w:b/>
           <w:bCs/>
         </w:rPr>
-        <w:t>Rans</w:t>
-      </w:r>
-    </w:p>
-    <w:p>
-      <w:pPr>
-        <w:spacing w:line="240" w:lineRule="auto"/>
-        <w:ind w:left="720"/>
-        <w:rPr>
-          <w:b/>
-          <w:bCs/>
-        </w:rPr>
-      </w:pPr>
-      <w:r>
-        <w:rPr>
-          <w:rFonts w:ascii="ZhoGlyph" w:hAnsi="ZhoGlyph"/>
-        </w:rPr>
-        <w:t xml:space="preserve">S </w:t>
-      </w:r>
-      <w:r>
-        <w:rPr>
-          <w:i/>
-          <w:iCs/>
-        </w:rPr>
-        <w:t xml:space="preserve">S </w:t>
-      </w:r>
-      <w:r>
-        <w:t xml:space="preserve">as in “sun”: </w:t>
-      </w:r>
-      <w:r>
-        <w:rPr>
-          <w:i/>
-          <w:iCs/>
-        </w:rPr>
-        <w:t xml:space="preserve">stial, </w:t>
-      </w:r>
-      <w:r>
-        <w:rPr>
-          <w:b/>
-          <w:bCs/>
-        </w:rPr>
-        <w:t>Stial</w:t>
-      </w:r>
-    </w:p>
-    <w:p>
-      <w:pPr>
-        <w:spacing w:line="240" w:lineRule="auto"/>
-        <w:ind w:left="720"/>
-        <w:rPr>
-          <w:b/>
-          <w:bCs/>
-        </w:rPr>
-      </w:pPr>
-      <w:r>
-        <w:rPr>
-          <w:rFonts w:ascii="ZhoGlyph" w:hAnsi="ZhoGlyph"/>
-        </w:rPr>
-        <w:t xml:space="preserve">Ś </w:t>
-      </w:r>
-      <w:r>
-        <w:rPr>
-          <w:i/>
-          <w:iCs/>
-        </w:rPr>
-        <w:t xml:space="preserve">SH </w:t>
-      </w:r>
-      <w:r>
-        <w:t xml:space="preserve">as in “shut”: </w:t>
-      </w:r>
-      <w:r>
-        <w:rPr>
-          <w:i/>
-          <w:iCs/>
-        </w:rPr>
-        <w:t xml:space="preserve">shiv; </w:t>
-      </w:r>
-      <w:r>
-        <w:rPr>
-          <w:b/>
-          <w:bCs/>
-        </w:rPr>
-        <w:t>Shiv</w:t>
-      </w:r>
-    </w:p>
-    <w:p>
-      <w:pPr>
-        <w:spacing w:line="240" w:lineRule="auto"/>
-        <w:ind w:left="720"/>
-        <w:rPr>
-          <w:b/>
-          <w:bCs/>
-        </w:rPr>
-      </w:pPr>
-      <w:r>
-        <w:rPr>
-          <w:rFonts w:ascii="ZhoGlyph" w:hAnsi="ZhoGlyph"/>
-        </w:rPr>
-        <w:t xml:space="preserve">ŚT </w:t>
-      </w:r>
-      <w:r>
-        <w:rPr>
-          <w:i/>
-          <w:iCs/>
-        </w:rPr>
-        <w:t xml:space="preserve">SHT </w:t>
-      </w:r>
-      <w:r>
-        <w:t xml:space="preserve">as in “Ishtar”: </w:t>
-      </w:r>
-      <w:r>
-        <w:rPr>
-          <w:i/>
-          <w:iCs/>
-        </w:rPr>
-        <w:t xml:space="preserve">shtefrabr; </w:t>
-      </w:r>
-      <w:r>
-        <w:rPr>
-          <w:b/>
-          <w:bCs/>
-        </w:rPr>
-        <w:t>SHTe-frabr</w:t>
-      </w:r>
-    </w:p>
-    <w:p>
-      <w:pPr>
-        <w:spacing w:line="240" w:lineRule="auto"/>
-        <w:ind w:left="720"/>
-        <w:rPr>
-          <w:b/>
-          <w:bCs/>
-        </w:rPr>
-      </w:pPr>
-      <w:r>
-        <w:rPr>
-          <w:rFonts w:ascii="ZhoGlyph" w:hAnsi="ZhoGlyph"/>
-        </w:rPr>
-        <w:t xml:space="preserve">ST </w:t>
-      </w:r>
-      <w:r>
-        <w:rPr>
-          <w:i/>
-          <w:iCs/>
-        </w:rPr>
-        <w:t xml:space="preserve">ST </w:t>
-      </w:r>
-      <w:r>
-        <w:t xml:space="preserve">as in “stop”: </w:t>
-      </w:r>
-      <w:r>
-        <w:rPr>
-          <w:i/>
-          <w:iCs/>
-        </w:rPr>
-        <w:t xml:space="preserve">stebre’; </w:t>
-      </w:r>
-      <w:r>
-        <w:rPr>
-          <w:b/>
-          <w:bCs/>
-        </w:rPr>
-        <w:t>Ste-bre’</w:t>
-      </w:r>
-    </w:p>
-    <w:p>
-      <w:pPr>
-        <w:spacing w:line="240" w:lineRule="auto"/>
-        <w:ind w:left="720"/>
-        <w:rPr>
-          <w:b/>
-          <w:bCs/>
-        </w:rPr>
-      </w:pPr>
-      <w:r>
-        <w:rPr>
-          <w:rFonts w:ascii="ZhoGlyph" w:hAnsi="ZhoGlyph"/>
-        </w:rPr>
-        <w:t xml:space="preserve">T </w:t>
-      </w:r>
-      <w:r>
-        <w:rPr>
-          <w:i/>
-          <w:iCs/>
-        </w:rPr>
-        <w:t>T</w:t>
-      </w:r>
-      <w:r>
-        <w:t xml:space="preserve"> as in “tall”: </w:t>
-      </w:r>
-      <w:r>
-        <w:rPr>
-          <w:i/>
-          <w:iCs/>
-        </w:rPr>
-        <w:t xml:space="preserve">tozjabr; </w:t>
-      </w:r>
-      <w:r>
-        <w:rPr>
-          <w:b/>
-          <w:bCs/>
-        </w:rPr>
-        <w:t>Toz-jabr</w:t>
+        <w:t>a-GRe’</w:t>
       </w:r>
     </w:p>
     <w:p>
@@ -5931,24 +6297,44 @@
         <w:rPr>
           <w:rFonts w:ascii="ZhoGlyph" w:hAnsi="ZhoGlyph"/>
         </w:rPr>
-        <w:t xml:space="preserve">Ṫ </w:t>
+        <w:t xml:space="preserve">R </w:t>
       </w:r>
       <w:r>
         <w:rPr>
           <w:i/>
           <w:iCs/>
         </w:rPr>
-        <w:t>TL</w:t>
+        <w:t xml:space="preserve">R </w:t>
+      </w:r>
+      <w:r>
+        <w:t>as in “</w:t>
+      </w:r>
+      <w:r>
+        <w:rPr>
+          <w:b/>
+          <w:bCs/>
+        </w:rPr>
+        <w:t>r</w:t>
+      </w:r>
+      <w:r>
+        <w:t xml:space="preserve">un”: </w:t>
       </w:r>
       <w:r>
         <w:rPr>
           <w:i/>
           <w:iCs/>
         </w:rPr>
-        <w:t xml:space="preserve"> </w:t>
-      </w:r>
-      <w:r>
-        <w:t xml:space="preserve">as in “atlas”: </w:t>
+        <w:t xml:space="preserve">rans, </w:t>
+      </w:r>
+      <w:r>
+        <w:rPr>
+          <w:b/>
+          <w:bCs/>
+        </w:rPr>
+        <w:t>Rans</w:t>
+      </w:r>
+      <w:r>
+        <w:t>; “rain”</w:t>
       </w:r>
     </w:p>
     <w:p>
@@ -5960,24 +6346,44 @@
         <w:rPr>
           <w:rFonts w:ascii="ZhoGlyph" w:hAnsi="ZhoGlyph"/>
         </w:rPr>
-        <w:t xml:space="preserve">Ṭ </w:t>
+        <w:t xml:space="preserve">S </w:t>
       </w:r>
       <w:r>
         <w:rPr>
           <w:i/>
           <w:iCs/>
         </w:rPr>
-        <w:t>TR</w:t>
+        <w:t xml:space="preserve">S </w:t>
+      </w:r>
+      <w:r>
+        <w:t>as in “</w:t>
+      </w:r>
+      <w:r>
+        <w:rPr>
+          <w:b/>
+          <w:bCs/>
+        </w:rPr>
+        <w:t>s</w:t>
+      </w:r>
+      <w:r>
+        <w:t xml:space="preserve">un”: </w:t>
       </w:r>
       <w:r>
         <w:rPr>
           <w:i/>
           <w:iCs/>
         </w:rPr>
-        <w:t xml:space="preserve"> </w:t>
-      </w:r>
-      <w:r>
-        <w:t xml:space="preserve">as in “train”: </w:t>
+        <w:t xml:space="preserve">stial, </w:t>
+      </w:r>
+      <w:r>
+        <w:rPr>
+          <w:b/>
+          <w:bCs/>
+        </w:rPr>
+        <w:t>Stial</w:t>
+      </w:r>
+      <w:r>
+        <w:t>; a day on Zhdant, about 27 hours</w:t>
       </w:r>
     </w:p>
     <w:p>
@@ -5989,125 +6395,58 @@
         <w:rPr>
           <w:rFonts w:ascii="ZhoGlyph" w:hAnsi="ZhoGlyph"/>
         </w:rPr>
-        <w:t xml:space="preserve">Ṯ </w:t>
+        <w:t xml:space="preserve">Ś </w:t>
       </w:r>
       <w:r>
         <w:rPr>
           <w:i/>
           <w:iCs/>
         </w:rPr>
-        <w:t>TS</w:t>
+        <w:t xml:space="preserve">SH </w:t>
+      </w:r>
+      <w:r>
+        <w:t>as in “</w:t>
+      </w:r>
+      <w:r>
+        <w:rPr>
+          <w:b/>
+          <w:bCs/>
+        </w:rPr>
+        <w:t>sh</w:t>
+      </w:r>
+      <w:r>
+        <w:t xml:space="preserve">ut”: </w:t>
       </w:r>
       <w:r>
         <w:rPr>
           <w:i/>
           <w:iCs/>
         </w:rPr>
-        <w:t xml:space="preserve"> </w:t>
-      </w:r>
-      <w:r>
-        <w:t>as in “sets”:</w:t>
-      </w:r>
-      <w:r>
-        <w:t xml:space="preserve"> </w:t>
-      </w:r>
-    </w:p>
-    <w:p>
-      <w:pPr>
-        <w:spacing w:line="240" w:lineRule="auto"/>
-        <w:ind w:left="720"/>
+        <w:t xml:space="preserve">shiv; </w:t>
+      </w:r>
+      <w:r>
         <w:rPr>
           <w:b/>
           <w:bCs/>
         </w:rPr>
-      </w:pPr>
-      <w:r>
-        <w:rPr>
-          <w:rFonts w:ascii="ZhoGlyph" w:hAnsi="ZhoGlyph"/>
-        </w:rPr>
-        <w:t xml:space="preserve">V </w:t>
-      </w:r>
-      <w:r>
-        <w:rPr>
-          <w:i/>
-          <w:iCs/>
-        </w:rPr>
-        <w:t>V</w:t>
-      </w:r>
-      <w:r>
-        <w:rPr>
-          <w:i/>
-          <w:iCs/>
-        </w:rPr>
-        <w:t xml:space="preserve"> </w:t>
-      </w:r>
-      <w:r>
-        <w:t xml:space="preserve">as in “very”: </w:t>
-      </w:r>
-      <w:r>
-        <w:rPr>
-          <w:i/>
-          <w:iCs/>
-        </w:rPr>
-        <w:t xml:space="preserve">viaj; </w:t>
+        <w:t>S</w:t>
       </w:r>
       <w:r>
         <w:rPr>
           <w:b/>
           <w:bCs/>
         </w:rPr>
-        <w:t>Vyaj</w:t>
-      </w:r>
-    </w:p>
-    <w:p>
-      <w:pPr>
-        <w:spacing w:line="240" w:lineRule="auto"/>
-        <w:ind w:left="720"/>
+        <w:t>H</w:t>
+      </w:r>
+      <w:r>
         <w:rPr>
           <w:b/>
           <w:bCs/>
         </w:rPr>
-      </w:pPr>
-      <w:r>
-        <w:rPr>
-          <w:rFonts w:ascii="ZhoGlyph" w:hAnsi="ZhoGlyph"/>
-        </w:rPr>
-        <w:lastRenderedPageBreak/>
-        <w:t xml:space="preserve">Ṿ </w:t>
-      </w:r>
-      <w:r>
-        <w:rPr>
-          <w:i/>
-          <w:iCs/>
-        </w:rPr>
-        <w:t>VL</w:t>
-      </w:r>
-      <w:r>
-        <w:rPr>
-          <w:i/>
-          <w:iCs/>
-        </w:rPr>
-        <w:t xml:space="preserve"> </w:t>
-      </w:r>
-      <w:r>
-        <w:t>as in “</w:t>
-      </w:r>
-      <w:r>
-        <w:t xml:space="preserve">Vland”: </w:t>
-      </w:r>
-      <w:r>
-        <w:rPr>
-          <w:i/>
-          <w:iCs/>
-        </w:rPr>
-        <w:t xml:space="preserve">vlezhd; </w:t>
-      </w:r>
-      <w:r>
-        <w:rPr>
-          <w:b/>
-          <w:bCs/>
-        </w:rPr>
-        <w:t>VLezhd</w:t>
+        <w:t>iv</w:t>
+      </w:r>
+      <w:r>
+        <w:t>; “moon”</w:t>
       </w:r>
     </w:p>
     <w:p>
@@ -6119,24 +6458,44 @@
         <w:rPr>
           <w:rFonts w:ascii="ZhoGlyph" w:hAnsi="ZhoGlyph"/>
         </w:rPr>
-        <w:t xml:space="preserve">Ṽ </w:t>
+        <w:t xml:space="preserve">ŚT </w:t>
       </w:r>
       <w:r>
         <w:rPr>
           <w:i/>
           <w:iCs/>
         </w:rPr>
-        <w:t>VR</w:t>
+        <w:t xml:space="preserve">SHT </w:t>
+      </w:r>
+      <w:r>
+        <w:t>as in “I</w:t>
+      </w:r>
+      <w:r>
+        <w:rPr>
+          <w:b/>
+          <w:bCs/>
+        </w:rPr>
+        <w:t>sht</w:t>
+      </w:r>
+      <w:r>
+        <w:t xml:space="preserve">ar”: </w:t>
       </w:r>
       <w:r>
         <w:rPr>
           <w:i/>
           <w:iCs/>
         </w:rPr>
-        <w:t xml:space="preserve"> </w:t>
-      </w:r>
-      <w:r>
-        <w:t xml:space="preserve">as in “vroom”: </w:t>
+        <w:t xml:space="preserve">shtefrabr; </w:t>
+      </w:r>
+      <w:r>
+        <w:rPr>
+          <w:b/>
+          <w:bCs/>
+        </w:rPr>
+        <w:t>SHTe-frabr</w:t>
+      </w:r>
+      <w:r>
+        <w:t>; “father”</w:t>
       </w:r>
     </w:p>
     <w:p>
@@ -6148,24 +6507,58 @@
         <w:rPr>
           <w:rFonts w:ascii="ZhoGlyph" w:hAnsi="ZhoGlyph"/>
         </w:rPr>
-        <w:t xml:space="preserve">Y </w:t>
+        <w:t xml:space="preserve">ST </w:t>
       </w:r>
       <w:r>
         <w:rPr>
           <w:i/>
           <w:iCs/>
         </w:rPr>
-        <w:t>Y</w:t>
+        <w:t xml:space="preserve">ST </w:t>
+      </w:r>
+      <w:r>
+        <w:t>as in “</w:t>
+      </w:r>
+      <w:r>
+        <w:rPr>
+          <w:b/>
+          <w:bCs/>
+        </w:rPr>
+        <w:t>st</w:t>
+      </w:r>
+      <w:r>
+        <w:t xml:space="preserve">op”: </w:t>
       </w:r>
       <w:r>
         <w:rPr>
           <w:i/>
           <w:iCs/>
         </w:rPr>
-        <w:t xml:space="preserve"> </w:t>
-      </w:r>
-      <w:r>
-        <w:t xml:space="preserve">as in “yet”: </w:t>
+        <w:t xml:space="preserve">stebre’; </w:t>
+      </w:r>
+      <w:r>
+        <w:rPr>
+          <w:b/>
+          <w:bCs/>
+        </w:rPr>
+        <w:t>S</w:t>
+      </w:r>
+      <w:r>
+        <w:rPr>
+          <w:b/>
+          <w:bCs/>
+        </w:rPr>
+        <w:t>T</w:t>
+      </w:r>
+      <w:r>
+        <w:rPr>
+          <w:b/>
+          <w:bCs/>
+        </w:rPr>
+        <w:t>e-bre’</w:t>
+      </w:r>
+      <w:r>
+        <w:t xml:space="preserve">; </w:t>
       </w:r>
     </w:p>
     <w:p>
@@ -6177,24 +6570,44 @@
         <w:rPr>
           <w:rFonts w:ascii="ZhoGlyph" w:hAnsi="ZhoGlyph"/>
         </w:rPr>
-        <w:t xml:space="preserve">Z </w:t>
+        <w:t xml:space="preserve">T </w:t>
       </w:r>
       <w:r>
         <w:rPr>
           <w:i/>
           <w:iCs/>
         </w:rPr>
-        <w:t>Z</w:t>
+        <w:t>T</w:t>
+      </w:r>
+      <w:r>
+        <w:t xml:space="preserve"> as in “</w:t>
+      </w:r>
+      <w:r>
+        <w:rPr>
+          <w:b/>
+          <w:bCs/>
+        </w:rPr>
+        <w:t>t</w:t>
+      </w:r>
+      <w:r>
+        <w:t xml:space="preserve">all”: </w:t>
       </w:r>
       <w:r>
         <w:rPr>
           <w:i/>
           <w:iCs/>
         </w:rPr>
-        <w:t xml:space="preserve"> </w:t>
-      </w:r>
-      <w:r>
-        <w:t xml:space="preserve">as in “zoo”: </w:t>
+        <w:t xml:space="preserve">tozjabr; </w:t>
+      </w:r>
+      <w:r>
+        <w:rPr>
+          <w:b/>
+          <w:bCs/>
+        </w:rPr>
+        <w:t>Toz-jabr</w:t>
+      </w:r>
+      <w:r>
+        <w:t xml:space="preserve">; </w:t>
       </w:r>
     </w:p>
     <w:p>
@@ -6206,14 +6619,14 @@
         <w:rPr>
           <w:rFonts w:ascii="ZhoGlyph" w:hAnsi="ZhoGlyph"/>
         </w:rPr>
-        <w:t xml:space="preserve">Ż </w:t>
+        <w:t xml:space="preserve">Ṫ </w:t>
       </w:r>
       <w:r>
         <w:rPr>
           <w:i/>
           <w:iCs/>
         </w:rPr>
-        <w:t>ZD</w:t>
+        <w:t>TL</w:t>
       </w:r>
       <w:r>
         <w:rPr>
@@ -6223,53 +6636,575 @@
         <w:t xml:space="preserve"> </w:t>
       </w:r>
       <w:r>
-        <w:t>as in “</w:t>
-      </w:r>
-      <w:r>
-        <w:t>Thursday</w:t>
-      </w:r>
-      <w:r>
-        <w:t xml:space="preserve">”: </w:t>
+        <w:t>as in “a</w:t>
+      </w:r>
+      <w:r>
+        <w:rPr>
+          <w:b/>
+          <w:bCs/>
+        </w:rPr>
+        <w:t>tl</w:t>
+      </w:r>
+      <w:r>
+        <w:t xml:space="preserve">as”: </w:t>
+      </w:r>
+      <w:r>
+        <w:rPr>
+          <w:i/>
+          <w:iCs/>
+        </w:rPr>
+        <w:t>pranatl</w:t>
+      </w:r>
+      <w:r>
+        <w:t xml:space="preserve">; </w:t>
+      </w:r>
+      <w:r>
+        <w:rPr>
+          <w:b/>
+          <w:bCs/>
+        </w:rPr>
+        <w:t>pran-aTL</w:t>
+      </w:r>
+      <w:r>
+        <w:t>; a minor noble, “aspirant”</w:t>
       </w:r>
     </w:p>
     <w:p>
       <w:pPr>
         <w:spacing w:line="240" w:lineRule="auto"/>
         <w:ind w:left="720"/>
+      </w:pPr>
+      <w:r>
+        <w:rPr>
+          <w:rFonts w:ascii="ZhoGlyph" w:hAnsi="ZhoGlyph"/>
+        </w:rPr>
+        <w:t xml:space="preserve">Ṭ </w:t>
+      </w:r>
+      <w:r>
+        <w:rPr>
+          <w:i/>
+          <w:iCs/>
+        </w:rPr>
+        <w:t>TR</w:t>
+      </w:r>
+      <w:r>
+        <w:rPr>
+          <w:i/>
+          <w:iCs/>
+        </w:rPr>
+        <w:t xml:space="preserve"> </w:t>
+      </w:r>
+      <w:r>
+        <w:t>as in “</w:t>
+      </w:r>
+      <w:r>
         <w:rPr>
           <w:b/>
           <w:bCs/>
         </w:rPr>
-      </w:pPr>
-      <w:r>
-        <w:rPr>
-          <w:rFonts w:ascii="ZhoGlyph" w:hAnsi="ZhoGlyph"/>
-        </w:rPr>
-        <w:t xml:space="preserve">Ź </w:t>
+        <w:t>tr</w:t>
+      </w:r>
+      <w:r>
+        <w:t xml:space="preserve">ain”: </w:t>
       </w:r>
       <w:r>
         <w:rPr>
           <w:i/>
           <w:iCs/>
         </w:rPr>
-        <w:t>ZH</w:t>
-      </w:r>
-      <w:r>
-        <w:t xml:space="preserve"> as in “measure”: </w:t>
+        <w:t xml:space="preserve">atrint; </w:t>
+      </w:r>
+      <w:r>
+        <w:rPr>
+          <w:b/>
+          <w:bCs/>
+        </w:rPr>
+        <w:t>a-TRint</w:t>
+      </w:r>
+      <w:r>
+        <w:t>; “raining,” the wet season on Zhdant</w:t>
+      </w:r>
+    </w:p>
+    <w:p>
+      <w:pPr>
+        <w:spacing w:line="240" w:lineRule="auto"/>
+        <w:ind w:left="720"/>
+      </w:pPr>
+      <w:r>
+        <w:rPr>
+          <w:rFonts w:ascii="ZhoGlyph" w:hAnsi="ZhoGlyph"/>
+        </w:rPr>
+        <w:t xml:space="preserve">Ṯ </w:t>
       </w:r>
       <w:r>
         <w:rPr>
           <w:i/>
           <w:iCs/>
         </w:rPr>
-        <w:t xml:space="preserve">Zhodani; </w:t>
+        <w:t>TS</w:t>
+      </w:r>
+      <w:r>
+        <w:rPr>
+          <w:i/>
+          <w:iCs/>
+        </w:rPr>
+        <w:t xml:space="preserve"> </w:t>
+      </w:r>
+      <w:r>
+        <w:t>as in “se</w:t>
       </w:r>
       <w:r>
         <w:rPr>
           <w:b/>
           <w:bCs/>
         </w:rPr>
-        <w:t>Zho-da-ni</w:t>
+        <w:t>ts</w:t>
+      </w:r>
+      <w:r>
+        <w:t>”:</w:t>
+      </w:r>
+      <w:r>
+        <w:t xml:space="preserve"> </w:t>
+      </w:r>
+      <w:r>
+        <w:rPr>
+          <w:i/>
+          <w:iCs/>
+        </w:rPr>
+        <w:t>qiets;</w:t>
+      </w:r>
+      <w:r>
+        <w:t xml:space="preserve"> </w:t>
+      </w:r>
+      <w:r>
+        <w:rPr>
+          <w:b/>
+          <w:bCs/>
+        </w:rPr>
+        <w:t>qieTS</w:t>
+      </w:r>
+      <w:r>
+        <w:t>; “swift”</w:t>
+      </w:r>
+    </w:p>
+    <w:p>
+      <w:pPr>
+        <w:spacing w:line="240" w:lineRule="auto"/>
+        <w:ind w:left="720"/>
+      </w:pPr>
+      <w:r>
+        <w:rPr>
+          <w:rFonts w:ascii="ZhoGlyph" w:hAnsi="ZhoGlyph"/>
+        </w:rPr>
+        <w:lastRenderedPageBreak/>
+        <w:t xml:space="preserve">V </w:t>
+      </w:r>
+      <w:r>
+        <w:rPr>
+          <w:i/>
+          <w:iCs/>
+        </w:rPr>
+        <w:t>V</w:t>
+      </w:r>
+      <w:r>
+        <w:rPr>
+          <w:i/>
+          <w:iCs/>
+        </w:rPr>
+        <w:t xml:space="preserve"> </w:t>
+      </w:r>
+      <w:r>
+        <w:t>as in “</w:t>
+      </w:r>
+      <w:r>
+        <w:rPr>
+          <w:b/>
+          <w:bCs/>
+        </w:rPr>
+        <w:t>v</w:t>
+      </w:r>
+      <w:r>
+        <w:t xml:space="preserve">ery”: </w:t>
+      </w:r>
+      <w:r>
+        <w:rPr>
+          <w:i/>
+          <w:iCs/>
+        </w:rPr>
+        <w:t xml:space="preserve">viaj; </w:t>
+      </w:r>
+      <w:r>
+        <w:rPr>
+          <w:b/>
+          <w:bCs/>
+        </w:rPr>
+        <w:t>Vyaj</w:t>
+      </w:r>
+      <w:r>
+        <w:t>; “yes” or “truth”</w:t>
+      </w:r>
+    </w:p>
+    <w:p>
+      <w:pPr>
+        <w:spacing w:line="240" w:lineRule="auto"/>
+        <w:ind w:left="720"/>
+        <w:rPr>
+          <w:b/>
+          <w:bCs/>
+        </w:rPr>
+      </w:pPr>
+      <w:r>
+        <w:rPr>
+          <w:rFonts w:ascii="ZhoGlyph" w:hAnsi="ZhoGlyph"/>
+        </w:rPr>
+        <w:t xml:space="preserve">Ṿ </w:t>
+      </w:r>
+      <w:r>
+        <w:rPr>
+          <w:i/>
+          <w:iCs/>
+        </w:rPr>
+        <w:t>VL</w:t>
+      </w:r>
+      <w:r>
+        <w:rPr>
+          <w:i/>
+          <w:iCs/>
+        </w:rPr>
+        <w:t xml:space="preserve"> </w:t>
+      </w:r>
+      <w:r>
+        <w:t>as in “</w:t>
+      </w:r>
+      <w:r>
+        <w:rPr>
+          <w:b/>
+          <w:bCs/>
+        </w:rPr>
+        <w:t>Vl</w:t>
+      </w:r>
+      <w:r>
+        <w:t xml:space="preserve">and”: </w:t>
+      </w:r>
+      <w:r>
+        <w:rPr>
+          <w:i/>
+          <w:iCs/>
+        </w:rPr>
+        <w:t xml:space="preserve">vlezhd; </w:t>
+      </w:r>
+      <w:r>
+        <w:rPr>
+          <w:b/>
+          <w:bCs/>
+        </w:rPr>
+        <w:t>VLezhd</w:t>
+      </w:r>
+    </w:p>
+    <w:p>
+      <w:pPr>
+        <w:spacing w:line="240" w:lineRule="auto"/>
+        <w:ind w:left="720"/>
+      </w:pPr>
+      <w:r>
+        <w:rPr>
+          <w:rFonts w:ascii="ZhoGlyph" w:hAnsi="ZhoGlyph"/>
+        </w:rPr>
+        <w:t xml:space="preserve">Ṽ </w:t>
+      </w:r>
+      <w:r>
+        <w:rPr>
+          <w:i/>
+          <w:iCs/>
+        </w:rPr>
+        <w:t>VR</w:t>
+      </w:r>
+      <w:r>
+        <w:rPr>
+          <w:i/>
+          <w:iCs/>
+        </w:rPr>
+        <w:t xml:space="preserve"> </w:t>
+      </w:r>
+      <w:r>
+        <w:t>as in “</w:t>
+      </w:r>
+      <w:r>
+        <w:rPr>
+          <w:b/>
+          <w:bCs/>
+        </w:rPr>
+        <w:t>vr</w:t>
+      </w:r>
+      <w:r>
+        <w:t xml:space="preserve">oom”: </w:t>
+      </w:r>
+      <w:r>
+        <w:rPr>
+          <w:i/>
+          <w:iCs/>
+        </w:rPr>
+        <w:t>vrien</w:t>
+      </w:r>
+      <w:r>
+        <w:t xml:space="preserve">; </w:t>
+      </w:r>
+      <w:r>
+        <w:rPr>
+          <w:b/>
+          <w:bCs/>
+        </w:rPr>
+        <w:t>VRien</w:t>
+      </w:r>
+      <w:r>
+        <w:t>; “heat”</w:t>
+      </w:r>
+    </w:p>
+    <w:p>
+      <w:pPr>
+        <w:spacing w:line="240" w:lineRule="auto"/>
+        <w:ind w:left="720"/>
+      </w:pPr>
+      <w:r>
+        <w:rPr>
+          <w:rFonts w:ascii="ZhoGlyph" w:hAnsi="ZhoGlyph"/>
+        </w:rPr>
+        <w:t xml:space="preserve">Y </w:t>
+      </w:r>
+      <w:r>
+        <w:rPr>
+          <w:i/>
+          <w:iCs/>
+        </w:rPr>
+        <w:t>Y</w:t>
+      </w:r>
+      <w:r>
+        <w:rPr>
+          <w:i/>
+          <w:iCs/>
+        </w:rPr>
+        <w:t xml:space="preserve"> </w:t>
+      </w:r>
+      <w:r>
+        <w:t>as in “</w:t>
+      </w:r>
+      <w:r>
+        <w:rPr>
+          <w:b/>
+          <w:bCs/>
+        </w:rPr>
+        <w:t>y</w:t>
+      </w:r>
+      <w:r>
+        <w:t xml:space="preserve">et”: </w:t>
+      </w:r>
+      <w:r>
+        <w:rPr>
+          <w:i/>
+          <w:iCs/>
+        </w:rPr>
+        <w:t>yonchobo</w:t>
+      </w:r>
+      <w:r>
+        <w:t xml:space="preserve">; </w:t>
+      </w:r>
+      <w:r>
+        <w:rPr>
+          <w:b/>
+          <w:bCs/>
+        </w:rPr>
+        <w:t>Yon-cho-bo</w:t>
+      </w:r>
+      <w:r>
+        <w:t>; a draft animal native to Zhdant</w:t>
+      </w:r>
+    </w:p>
+    <w:p>
+      <w:pPr>
+        <w:spacing w:line="240" w:lineRule="auto"/>
+        <w:ind w:left="720"/>
+      </w:pPr>
+      <w:r>
+        <w:rPr>
+          <w:rFonts w:ascii="ZhoGlyph" w:hAnsi="ZhoGlyph"/>
+        </w:rPr>
+        <w:t xml:space="preserve">Z </w:t>
+      </w:r>
+      <w:r>
+        <w:rPr>
+          <w:i/>
+          <w:iCs/>
+        </w:rPr>
+        <w:t>Z</w:t>
+      </w:r>
+      <w:r>
+        <w:rPr>
+          <w:i/>
+          <w:iCs/>
+        </w:rPr>
+        <w:t xml:space="preserve"> </w:t>
+      </w:r>
+      <w:r>
+        <w:t>as in “</w:t>
+      </w:r>
+      <w:r>
+        <w:rPr>
+          <w:b/>
+          <w:bCs/>
+        </w:rPr>
+        <w:t>z</w:t>
+      </w:r>
+      <w:r>
+        <w:t xml:space="preserve">oo”: </w:t>
+      </w:r>
+      <w:r>
+        <w:rPr>
+          <w:i/>
+          <w:iCs/>
+        </w:rPr>
+        <w:t>zar</w:t>
+      </w:r>
+      <w:r>
+        <w:t xml:space="preserve">; </w:t>
+      </w:r>
+      <w:r>
+        <w:rPr>
+          <w:b/>
+          <w:bCs/>
+        </w:rPr>
+        <w:t>Zar</w:t>
+      </w:r>
+      <w:r>
+        <w:t>; “trek”</w:t>
+      </w:r>
+    </w:p>
+    <w:p>
+      <w:pPr>
+        <w:spacing w:line="240" w:lineRule="auto"/>
+        <w:ind w:left="720"/>
+      </w:pPr>
+      <w:r>
+        <w:rPr>
+          <w:rFonts w:ascii="ZhoGlyph" w:hAnsi="ZhoGlyph"/>
+        </w:rPr>
+        <w:t xml:space="preserve">Ż </w:t>
+      </w:r>
+      <w:r>
+        <w:rPr>
+          <w:i/>
+          <w:iCs/>
+        </w:rPr>
+        <w:t>ZD</w:t>
+      </w:r>
+      <w:r>
+        <w:rPr>
+          <w:i/>
+          <w:iCs/>
+        </w:rPr>
+        <w:t xml:space="preserve"> </w:t>
+      </w:r>
+      <w:r>
+        <w:t>as in “</w:t>
+      </w:r>
+      <w:r>
+        <w:t>Thur</w:t>
+      </w:r>
+      <w:r>
+        <w:rPr>
+          <w:b/>
+          <w:bCs/>
+        </w:rPr>
+        <w:t>sd</w:t>
+      </w:r>
+      <w:r>
+        <w:t>ay</w:t>
+      </w:r>
+      <w:r>
+        <w:t xml:space="preserve">”: </w:t>
+      </w:r>
+      <w:r>
+        <w:rPr>
+          <w:i/>
+          <w:iCs/>
+        </w:rPr>
+        <w:t>Zdetl</w:t>
+      </w:r>
+      <w:r>
+        <w:t xml:space="preserve">; </w:t>
+      </w:r>
+      <w:r>
+        <w:rPr>
+          <w:b/>
+          <w:bCs/>
+        </w:rPr>
+        <w:t>ZDetl</w:t>
+      </w:r>
+      <w:r>
+        <w:t>; the official language of the Zhodani</w:t>
+      </w:r>
+    </w:p>
+    <w:p>
+      <w:pPr>
+        <w:spacing w:line="240" w:lineRule="auto"/>
+        <w:ind w:left="720"/>
+        <w:rPr>
+          <w:b/>
+          <w:bCs/>
+        </w:rPr>
+      </w:pPr>
+      <w:r>
+        <w:rPr>
+          <w:rFonts w:ascii="ZhoGlyph" w:hAnsi="ZhoGlyph"/>
+        </w:rPr>
+        <w:t xml:space="preserve">Ź </w:t>
+      </w:r>
+      <w:r>
+        <w:rPr>
+          <w:i/>
+          <w:iCs/>
+        </w:rPr>
+        <w:t>ZH</w:t>
+      </w:r>
+      <w:r>
+        <w:t xml:space="preserve"> as in “mea</w:t>
+      </w:r>
+      <w:r>
+        <w:rPr>
+          <w:b/>
+          <w:bCs/>
+        </w:rPr>
+        <w:t>su</w:t>
+      </w:r>
+      <w:r>
+        <w:t xml:space="preserve">re”: </w:t>
+      </w:r>
+      <w:r>
+        <w:rPr>
+          <w:i/>
+          <w:iCs/>
+        </w:rPr>
+        <w:t xml:space="preserve">Zhodani; </w:t>
+      </w:r>
+      <w:r>
+        <w:rPr>
+          <w:b/>
+          <w:bCs/>
+        </w:rPr>
+        <w:t>Z</w:t>
+      </w:r>
+      <w:r>
+        <w:rPr>
+          <w:b/>
+          <w:bCs/>
+        </w:rPr>
+        <w:t>H</w:t>
+      </w:r>
+      <w:r>
+        <w:rPr>
+          <w:b/>
+          <w:bCs/>
+        </w:rPr>
+        <w:t>o-da-ni</w:t>
       </w:r>
     </w:p>
     <w:p>
@@ -7125,12 +8060,12 @@
       <w:pPr>
         <w:pStyle w:val="Heading2"/>
       </w:pPr>
-      <w:bookmarkStart w:id="4" w:name="_Toc93476049"/>
+      <w:bookmarkStart w:id="5" w:name="_Toc93476049"/>
       <w:r>
         <w:lastRenderedPageBreak/>
         <w:t>Exercises</w:t>
       </w:r>
-      <w:bookmarkEnd w:id="4"/>
+      <w:bookmarkEnd w:id="5"/>
     </w:p>
     <w:p>
       <w:pPr>
@@ -7259,26 +8194,26 @@
         <w:pStyle w:val="Heading1"/>
         <w:jc w:val="center"/>
       </w:pPr>
-      <w:bookmarkStart w:id="5" w:name="_Toc93476050"/>
+      <w:bookmarkStart w:id="6" w:name="_Toc93476050"/>
       <w:r>
         <w:lastRenderedPageBreak/>
         <w:t>Lesson Two</w:t>
       </w:r>
-      <w:bookmarkEnd w:id="5"/>
+      <w:bookmarkEnd w:id="6"/>
     </w:p>
     <w:p>
       <w:pPr>
         <w:pStyle w:val="Heading2"/>
         <w:jc w:val="center"/>
       </w:pPr>
-      <w:bookmarkStart w:id="6" w:name="_Toc93476051"/>
+      <w:bookmarkStart w:id="7" w:name="_Toc93476051"/>
       <w:r>
         <w:t xml:space="preserve">Itzi </w:t>
       </w:r>
       <w:r>
         <w:t>iazh Kenkali</w:t>
       </w:r>
-      <w:bookmarkEnd w:id="6"/>
+      <w:bookmarkEnd w:id="7"/>
     </w:p>
     <w:p>
       <w:pPr>
@@ -7293,11 +8228,11 @@
         <w:pStyle w:val="Heading3"/>
         <w:jc w:val="center"/>
       </w:pPr>
-      <w:bookmarkStart w:id="7" w:name="_Toc93476052"/>
+      <w:bookmarkStart w:id="8" w:name="_Toc93476052"/>
       <w:r>
         <w:t>Nouns</w:t>
       </w:r>
-      <w:bookmarkEnd w:id="7"/>
+      <w:bookmarkEnd w:id="8"/>
     </w:p>
     <w:p>
       <w:r>
@@ -7328,7 +8263,7 @@
                     <pic:cNvPicPr/>
                   </pic:nvPicPr>
                   <pic:blipFill rotWithShape="1">
-                    <a:blip r:embed="rId9" cstate="print">
+                    <a:blip r:embed="rId13" cstate="print">
                       <a:extLst>
                         <a:ext uri="{28A0092B-C50C-407E-A947-70E740481C1C}">
                           <a14:useLocalDpi xmlns:a14="http://schemas.microsoft.com/office/drawing/2010/main" val="0"/>
@@ -8559,12 +9494,12 @@
         <w:pStyle w:val="Heading3"/>
         <w:jc w:val="center"/>
       </w:pPr>
-      <w:bookmarkStart w:id="8" w:name="_Toc93476053"/>
+      <w:bookmarkStart w:id="9" w:name="_Toc93476053"/>
       <w:r>
         <w:lastRenderedPageBreak/>
         <w:t>Verbs – the Present Tense</w:t>
       </w:r>
-      <w:bookmarkEnd w:id="8"/>
+      <w:bookmarkEnd w:id="9"/>
     </w:p>
     <w:p>
       <w:r>
@@ -8896,7 +9831,7 @@
                           <pic:cNvPicPr/>
                         </pic:nvPicPr>
                         <pic:blipFill>
-                          <a:blip r:embed="rId10" cstate="print">
+                          <a:blip r:embed="rId14" cstate="print">
                             <a:extLst>
                               <a:ext uri="{28A0092B-C50C-407E-A947-70E740481C1C}">
                                 <a14:useLocalDpi xmlns:a14="http://schemas.microsoft.com/office/drawing/2010/main" val="0"/>
@@ -9235,7 +10170,7 @@
                           <pic:cNvPicPr/>
                         </pic:nvPicPr>
                         <pic:blipFill>
-                          <a:blip r:embed="rId11" cstate="print">
+                          <a:blip r:embed="rId15" cstate="print">
                             <a:extLst>
                               <a:ext uri="{28A0092B-C50C-407E-A947-70E740481C1C}">
                                 <a14:useLocalDpi xmlns:a14="http://schemas.microsoft.com/office/drawing/2010/main" val="0"/>
@@ -9291,7 +10226,7 @@
         <w:pStyle w:val="Heading3"/>
         <w:jc w:val="center"/>
       </w:pPr>
-      <w:bookmarkStart w:id="9" w:name="_Toc93476054"/>
+      <w:bookmarkStart w:id="10" w:name="_Toc93476054"/>
       <w:r>
         <w:lastRenderedPageBreak/>
         <w:t>Correlative</w:t>
@@ -9299,7 +10234,7 @@
       <w:r>
         <w:t xml:space="preserve"> Pro-forms</w:t>
       </w:r>
-      <w:bookmarkEnd w:id="9"/>
+      <w:bookmarkEnd w:id="10"/>
     </w:p>
     <w:p>
       <w:r>
@@ -10213,12 +11148,12 @@
         <w:pStyle w:val="Heading3"/>
         <w:jc w:val="center"/>
       </w:pPr>
-      <w:bookmarkStart w:id="10" w:name="_Toc93476055"/>
+      <w:bookmarkStart w:id="11" w:name="_Toc93476055"/>
       <w:r>
         <w:lastRenderedPageBreak/>
         <w:t>Prefixes and Suffixes</w:t>
       </w:r>
-      <w:bookmarkEnd w:id="10"/>
+      <w:bookmarkEnd w:id="11"/>
     </w:p>
     <w:p>
       <w:r>
@@ -11271,7 +12206,7 @@
                     <pic:cNvPicPr/>
                   </pic:nvPicPr>
                   <pic:blipFill rotWithShape="1">
-                    <a:blip r:embed="rId12">
+                    <a:blip r:embed="rId16">
                       <a:extLst>
                         <a:ext uri="{28A0092B-C50C-407E-A947-70E740481C1C}">
                           <a14:useLocalDpi xmlns:a14="http://schemas.microsoft.com/office/drawing/2010/main" val="0"/>
@@ -11404,11 +12339,11 @@
         <w:pStyle w:val="Heading3"/>
         <w:jc w:val="center"/>
       </w:pPr>
-      <w:bookmarkStart w:id="11" w:name="_Toc93476056"/>
+      <w:bookmarkStart w:id="12" w:name="_Toc93476056"/>
       <w:r>
         <w:t>Vocabulary from this chapter</w:t>
       </w:r>
-      <w:bookmarkEnd w:id="11"/>
+      <w:bookmarkEnd w:id="12"/>
     </w:p>
     <w:tbl>
       <w:tblPr>
@@ -18023,12 +18958,12 @@
       <w:pPr>
         <w:pStyle w:val="Heading2"/>
       </w:pPr>
-      <w:bookmarkStart w:id="12" w:name="_Toc93476057"/>
+      <w:bookmarkStart w:id="13" w:name="_Toc93476057"/>
       <w:r>
         <w:lastRenderedPageBreak/>
         <w:t>Exercises</w:t>
       </w:r>
-      <w:bookmarkEnd w:id="12"/>
+      <w:bookmarkEnd w:id="13"/>
     </w:p>
     <w:p>
       <w:r>
@@ -18329,26 +19264,26 @@
         <w:pStyle w:val="Heading1"/>
         <w:jc w:val="center"/>
       </w:pPr>
-      <w:bookmarkStart w:id="13" w:name="_Toc93476058"/>
+      <w:bookmarkStart w:id="14" w:name="_Toc93476058"/>
       <w:r>
         <w:lastRenderedPageBreak/>
         <w:t>Lesson Three</w:t>
       </w:r>
-      <w:bookmarkEnd w:id="13"/>
+      <w:bookmarkEnd w:id="14"/>
     </w:p>
     <w:p>
       <w:pPr>
         <w:pStyle w:val="Heading2"/>
         <w:jc w:val="center"/>
       </w:pPr>
-      <w:bookmarkStart w:id="14" w:name="_Toc93476059"/>
+      <w:bookmarkStart w:id="15" w:name="_Toc93476059"/>
       <w:r>
         <w:t>Akom k</w:t>
       </w:r>
       <w:r>
         <w:t>e apriaa</w:t>
       </w:r>
-      <w:bookmarkEnd w:id="14"/>
+      <w:bookmarkEnd w:id="15"/>
     </w:p>
     <w:p>
       <w:pPr>
@@ -18400,11 +19335,11 @@
         <w:pStyle w:val="Heading3"/>
         <w:jc w:val="center"/>
       </w:pPr>
-      <w:bookmarkStart w:id="15" w:name="_Toc93476060"/>
+      <w:bookmarkStart w:id="16" w:name="_Toc93476060"/>
       <w:r>
         <w:t>Adjectives</w:t>
       </w:r>
-      <w:bookmarkEnd w:id="15"/>
+      <w:bookmarkEnd w:id="16"/>
     </w:p>
     <w:p>
       <w:r>
@@ -18916,11 +19851,11 @@
         <w:pStyle w:val="Heading3"/>
         <w:jc w:val="center"/>
       </w:pPr>
-      <w:bookmarkStart w:id="16" w:name="_Toc93476061"/>
+      <w:bookmarkStart w:id="17" w:name="_Toc93476061"/>
       <w:r>
         <w:t>Personal Pronouns</w:t>
       </w:r>
-      <w:bookmarkEnd w:id="16"/>
+      <w:bookmarkEnd w:id="17"/>
     </w:p>
     <w:p>
       <w:r>
@@ -19228,6 +20163,8 @@
       <w:r>
         <w:rPr>
           <w:rFonts w:ascii="ZhoGlyph" w:hAnsi="ZhoGlyph"/>
+          <w:sz w:val="16"/>
+          <w:szCs w:val="16"/>
         </w:rPr>
         <w:t>ŹE</w:t>
       </w:r>
@@ -20463,14 +21400,14 @@
         <w:pStyle w:val="Heading3"/>
         <w:jc w:val="center"/>
       </w:pPr>
-      <w:bookmarkStart w:id="17" w:name="_Toc93476062"/>
+      <w:bookmarkStart w:id="18" w:name="_Toc93476062"/>
       <w:r>
         <w:t xml:space="preserve">Verbs: </w:t>
       </w:r>
       <w:r>
         <w:t>Continuous Tenses</w:t>
       </w:r>
-      <w:bookmarkEnd w:id="17"/>
+      <w:bookmarkEnd w:id="18"/>
     </w:p>
     <w:p>
       <w:r>
@@ -20519,11 +21456,11 @@
         <w:pStyle w:val="Heading3"/>
         <w:jc w:val="center"/>
       </w:pPr>
-      <w:bookmarkStart w:id="18" w:name="_Toc93476063"/>
+      <w:bookmarkStart w:id="19" w:name="_Toc93476063"/>
       <w:r>
         <w:t>Questions</w:t>
       </w:r>
-      <w:bookmarkEnd w:id="18"/>
+      <w:bookmarkEnd w:id="19"/>
     </w:p>
     <w:p>
       <w:r>
@@ -21336,12 +22273,12 @@
         <w:pStyle w:val="Heading3"/>
         <w:jc w:val="center"/>
       </w:pPr>
-      <w:bookmarkStart w:id="19" w:name="_Toc93476064"/>
+      <w:bookmarkStart w:id="20" w:name="_Toc93476064"/>
       <w:r>
         <w:lastRenderedPageBreak/>
         <w:t>Yes and No</w:t>
       </w:r>
-      <w:bookmarkEnd w:id="19"/>
+      <w:bookmarkEnd w:id="20"/>
     </w:p>
     <w:p>
       <w:pPr>
@@ -21821,11 +22758,11 @@
         <w:pStyle w:val="Heading3"/>
         <w:jc w:val="center"/>
       </w:pPr>
-      <w:bookmarkStart w:id="20" w:name="_Toc93476065"/>
+      <w:bookmarkStart w:id="21" w:name="_Toc93476065"/>
       <w:r>
         <w:t>More Correlative Pro-Forms</w:t>
       </w:r>
-      <w:bookmarkEnd w:id="20"/>
+      <w:bookmarkEnd w:id="21"/>
     </w:p>
     <w:p>
       <w:pPr>
@@ -22074,7 +23011,7 @@
                     <pic:cNvPicPr/>
                   </pic:nvPicPr>
                   <pic:blipFill>
-                    <a:blip r:embed="rId13" cstate="print">
+                    <a:blip r:embed="rId17" cstate="print">
                       <a:extLst>
                         <a:ext uri="{28A0092B-C50C-407E-A947-70E740481C1C}">
                           <a14:useLocalDpi xmlns:a14="http://schemas.microsoft.com/office/drawing/2010/main" val="0"/>
@@ -22500,12 +23437,12 @@
         <w:pStyle w:val="Heading3"/>
         <w:jc w:val="center"/>
       </w:pPr>
-      <w:bookmarkStart w:id="21" w:name="_Toc93476066"/>
+      <w:bookmarkStart w:id="22" w:name="_Toc93476066"/>
       <w:r>
         <w:lastRenderedPageBreak/>
         <w:t>Possessive Phrases</w:t>
       </w:r>
-      <w:bookmarkEnd w:id="21"/>
+      <w:bookmarkEnd w:id="22"/>
     </w:p>
     <w:p>
       <w:r>
@@ -22721,11 +23658,11 @@
         <w:pStyle w:val="Heading3"/>
         <w:jc w:val="center"/>
       </w:pPr>
-      <w:bookmarkStart w:id="22" w:name="_Toc93476067"/>
+      <w:bookmarkStart w:id="23" w:name="_Toc93476067"/>
       <w:r>
         <w:t>Psionics</w:t>
       </w:r>
-      <w:bookmarkEnd w:id="22"/>
+      <w:bookmarkEnd w:id="23"/>
     </w:p>
     <w:p>
       <w:r>
@@ -23525,7 +24462,7 @@
                     <pic:cNvPicPr/>
                   </pic:nvPicPr>
                   <pic:blipFill>
-                    <a:blip r:embed="rId14" cstate="print">
+                    <a:blip r:embed="rId18" cstate="print">
                       <a:extLst>
                         <a:ext uri="{28A0092B-C50C-407E-A947-70E740481C1C}">
                           <a14:useLocalDpi xmlns:a14="http://schemas.microsoft.com/office/drawing/2010/main" val="0"/>
@@ -23599,11 +24536,11 @@
         <w:pStyle w:val="Heading3"/>
         <w:jc w:val="center"/>
       </w:pPr>
-      <w:bookmarkStart w:id="23" w:name="_Toc93476068"/>
+      <w:bookmarkStart w:id="24" w:name="_Toc93476068"/>
       <w:r>
         <w:t>Reading</w:t>
       </w:r>
-      <w:bookmarkEnd w:id="23"/>
+      <w:bookmarkEnd w:id="24"/>
     </w:p>
     <w:p>
       <w:pPr>
@@ -23684,12 +24621,12 @@
         <w:pStyle w:val="Heading3"/>
         <w:jc w:val="center"/>
       </w:pPr>
-      <w:bookmarkStart w:id="24" w:name="_Toc93476069"/>
+      <w:bookmarkStart w:id="25" w:name="_Toc93476069"/>
       <w:r>
         <w:lastRenderedPageBreak/>
         <w:t>Dialogue</w:t>
       </w:r>
-      <w:bookmarkEnd w:id="24"/>
+      <w:bookmarkEnd w:id="25"/>
     </w:p>
     <w:p>
       <w:pPr>
@@ -24405,11 +25342,11 @@
         <w:pStyle w:val="Heading3"/>
         <w:jc w:val="center"/>
       </w:pPr>
-      <w:bookmarkStart w:id="25" w:name="_Toc93476070"/>
+      <w:bookmarkStart w:id="26" w:name="_Toc93476070"/>
       <w:r>
         <w:t>Vocabulary from this chapter</w:t>
       </w:r>
-      <w:bookmarkEnd w:id="25"/>
+      <w:bookmarkEnd w:id="26"/>
     </w:p>
     <w:tbl>
       <w:tblPr>
@@ -29757,19 +30694,19 @@
         <w:pStyle w:val="Heading1"/>
         <w:jc w:val="center"/>
       </w:pPr>
-      <w:bookmarkStart w:id="26" w:name="_Toc93476071"/>
+      <w:bookmarkStart w:id="27" w:name="_Toc93476071"/>
       <w:r>
         <w:lastRenderedPageBreak/>
         <w:t>Lesson Four</w:t>
       </w:r>
-      <w:bookmarkEnd w:id="26"/>
+      <w:bookmarkEnd w:id="27"/>
     </w:p>
     <w:p>
       <w:pPr>
         <w:pStyle w:val="Heading2"/>
         <w:jc w:val="center"/>
       </w:pPr>
-      <w:bookmarkStart w:id="27" w:name="_Toc93476072"/>
+      <w:bookmarkStart w:id="28" w:name="_Toc93476072"/>
       <w:r>
         <w:t xml:space="preserve">Ke </w:t>
       </w:r>
@@ -29779,7 +30716,7 @@
       <w:r>
         <w:t>reql</w:t>
       </w:r>
-      <w:bookmarkEnd w:id="27"/>
+      <w:bookmarkEnd w:id="28"/>
       <w:r>
         <w:t xml:space="preserve"> iazh iatlepcha</w:t>
       </w:r>
@@ -30544,7 +31481,7 @@
                     <pic:cNvPicPr/>
                   </pic:nvPicPr>
                   <pic:blipFill>
-                    <a:blip r:embed="rId15">
+                    <a:blip r:embed="rId19">
                       <a:extLst>
                         <a:ext uri="{28A0092B-C50C-407E-A947-70E740481C1C}">
                           <a14:useLocalDpi xmlns:a14="http://schemas.microsoft.com/office/drawing/2010/main" val="0"/>
@@ -30678,40 +31615,6 @@
         </w:rPr>
       </w:pPr>
     </w:p>
-    <w:p>
-      <w:pPr>
-        <w:pStyle w:val="Heading3"/>
-        <w:jc w:val="center"/>
-      </w:pPr>
-      <w:bookmarkStart w:id="28" w:name="_Toc93476073"/>
-      <w:r>
-        <w:t>Dialogue 1</w:t>
-      </w:r>
-      <w:bookmarkEnd w:id="28"/>
-    </w:p>
-    <w:p>
-      <w:r>
-        <w:rPr>
-          <w:rFonts w:ascii="ZhoGlyph" w:hAnsi="ZhoGlyph"/>
-        </w:rPr>
-        <w:t>DEJA KA</w:t>
-      </w:r>
-      <w:r>
-        <w:rPr>
-          <w:rFonts w:ascii="ZhoGlyph" w:hAnsi="ZhoGlyph"/>
-        </w:rPr>
-        <w:t>ṬNAD</w:t>
-      </w:r>
-    </w:p>
-    <w:p>
-      <w:r>
-        <w:lastRenderedPageBreak/>
-        <w:t>Deja Karter</w:t>
-      </w:r>
-      <w:r>
-        <w:t xml:space="preserve"> (Katrnad)</w:t>
-      </w:r>
-    </w:p>
     <w:p/>
     <w:p>
       <w:pPr>
@@ -30720,6 +31623,7 @@
       </w:pPr>
       <w:bookmarkStart w:id="29" w:name="_Toc93476074"/>
       <w:r>
+        <w:lastRenderedPageBreak/>
         <w:t>Adverbs</w:t>
       </w:r>
       <w:bookmarkEnd w:id="29"/>
@@ -32138,7 +33042,6 @@
                 <w:b/>
                 <w:bCs/>
               </w:rPr>
-              <w:lastRenderedPageBreak/>
               <w:t>(</w:t>
             </w:r>
             <w:r>
@@ -32195,7 +33098,6 @@
                 <w:b/>
                 <w:bCs/>
               </w:rPr>
-              <w:lastRenderedPageBreak/>
               <w:t>Ininqenta qietse miqania se.</w:t>
             </w:r>
             <w:r>
@@ -32218,7 +33120,6 @@
                 <w:b/>
                 <w:bCs/>
               </w:rPr>
-              <w:lastRenderedPageBreak/>
               <w:t>(</w:t>
             </w:r>
             <w:r>
@@ -32264,6 +33165,7 @@
     <w:p/>
     <w:p>
       <w:r>
+        <w:lastRenderedPageBreak/>
         <w:tab/>
       </w:r>
       <w:r>
@@ -33332,6 +34234,7 @@
       </w:pPr>
       <w:bookmarkStart w:id="32" w:name="_Toc93476078"/>
       <w:r>
+        <w:lastRenderedPageBreak/>
         <w:t>Verbs: Future Tense</w:t>
       </w:r>
       <w:bookmarkEnd w:id="32"/>
@@ -33339,7 +34242,7 @@
     <w:p>
       <w:r>
         <w:tab/>
-        <w:t xml:space="preserve">When we are talking about events that haven’t happened yet, </w:t>
+        <w:t xml:space="preserve">When we are talking about events that haven’t happened yet </w:t>
       </w:r>
       <w:r>
         <w:t xml:space="preserve">or asking about actions that will take place at some point in the future, the verbs take the </w:t>
@@ -33624,7 +34527,7 @@
                 <w:sz w:val="16"/>
                 <w:szCs w:val="16"/>
               </w:rPr>
-              <w:t>ḌEḲ</w:t>
+              <w:t xml:space="preserve">ḌEḲ </w:t>
             </w:r>
             <w:r>
               <w:rPr>
@@ -33633,7 +34536,7 @@
                 <w:sz w:val="16"/>
                 <w:szCs w:val="16"/>
               </w:rPr>
-              <w:t xml:space="preserve"> </w:t>
+              <w:t xml:space="preserve">KESTĨL </w:t>
             </w:r>
             <w:r>
               <w:rPr>
@@ -33642,33 +34545,15 @@
                 <w:sz w:val="16"/>
                 <w:szCs w:val="16"/>
               </w:rPr>
-              <w:t xml:space="preserve">KESTĨL </w:t>
-            </w:r>
-            <w:r>
-              <w:rPr>
-                <w:rFonts w:ascii="ZhoGlyph" w:hAnsi="ZhoGlyph" w:cs="Calibri"/>
+              <w:t>EŹĪŘE SE</w:t>
+            </w:r>
+            <w:r>
+              <w:rPr>
+                <w:rFonts w:ascii="Cambria" w:hAnsi="Cambria" w:cs="Calibri"/>
                 <w:color w:val="000000"/>
                 <w:sz w:val="16"/>
                 <w:szCs w:val="16"/>
               </w:rPr>
-              <w:t>EŹĪ</w:t>
-            </w:r>
-            <w:r>
-              <w:rPr>
-                <w:rFonts w:ascii="ZhoGlyph" w:hAnsi="ZhoGlyph" w:cs="Calibri"/>
-                <w:color w:val="000000"/>
-                <w:sz w:val="16"/>
-                <w:szCs w:val="16"/>
-              </w:rPr>
-              <w:t>ŘE SE</w:t>
-            </w:r>
-            <w:r>
-              <w:rPr>
-                <w:rFonts w:ascii="Cambria" w:hAnsi="Cambria" w:cs="Calibri"/>
-                <w:color w:val="000000"/>
-                <w:sz w:val="16"/>
-                <w:szCs w:val="16"/>
-              </w:rPr>
               <w:t>*</w:t>
             </w:r>
           </w:p>
@@ -33701,6 +34586,7 @@
           <w:p>
             <w:pPr>
               <w:rPr>
+                <w:rFonts w:ascii="Cambria" w:hAnsi="Cambria"/>
                 <w:sz w:val="16"/>
                 <w:szCs w:val="16"/>
               </w:rPr>
@@ -33715,6 +34601,7 @@
             </w:r>
             <w:r>
               <w:rPr>
+                <w:rFonts w:ascii="Cambria" w:hAnsi="Cambria"/>
                 <w:sz w:val="16"/>
                 <w:szCs w:val="16"/>
               </w:rPr>
@@ -33986,11 +34873,15 @@
         <w:jc w:val="center"/>
         <w:rPr>
           <w:rFonts w:ascii="ZhoGlyph" w:hAnsi="ZhoGlyph"/>
+          <w:sz w:val="16"/>
+          <w:szCs w:val="16"/>
         </w:rPr>
       </w:pPr>
       <w:r>
         <w:rPr>
           <w:rFonts w:ascii="ZhoGlyph" w:hAnsi="ZhoGlyph"/>
+          <w:sz w:val="16"/>
+          <w:szCs w:val="16"/>
         </w:rPr>
         <w:t>KE ṔEỜ</w:t>
       </w:r>
@@ -34502,7 +35393,7 @@
                     <pic:cNvPicPr/>
                   </pic:nvPicPr>
                   <pic:blipFill>
-                    <a:blip r:embed="rId16">
+                    <a:blip r:embed="rId20">
                       <a:extLst>
                         <a:ext uri="{28A0092B-C50C-407E-A947-70E740481C1C}">
                           <a14:useLocalDpi xmlns:a14="http://schemas.microsoft.com/office/drawing/2010/main" val="0"/>
@@ -34560,16 +35451,87 @@
       </w:r>
     </w:p>
     <w:p>
-      <w:pPr>
-        <w:jc w:val="center"/>
-      </w:pPr>
+      <w:r>
+        <w:tab/>
+      </w:r>
+      <w:r>
+        <w:t xml:space="preserve"> </w:t>
+      </w:r>
+      <w:r>
+        <w:t xml:space="preserve">Tlapaka ke preql zochia ke </w:t>
+      </w:r>
+      <w:r>
+        <w:t xml:space="preserve">tlanshia. </w:t>
+      </w:r>
+      <w:r>
+        <w:t>Chak ichakipreql ininqenta Zhdantpreql iqia se; qin preqltiki iqia se.</w:t>
+      </w:r>
+      <w:r>
+        <w:t xml:space="preserve"> </w:t>
+      </w:r>
+      <w:r>
+        <w:t>Ai ke preqlkoya oyanqia ke otlatlatl.</w:t>
+      </w:r>
+      <w:r>
+        <w:t xml:space="preserve"> </w:t>
+      </w:r>
+      <w:r>
+        <w:t xml:space="preserve">Fevre ke otlatlatl iqia tepek. </w:t>
+      </w:r>
+      <w:r>
+        <w:t xml:space="preserve">Tlo ke tepek oyanqia ozhda ichtiozhieo. </w:t>
+      </w:r>
+      <w:r>
+        <w:t xml:space="preserve">Edre ke tepek iqia ke Zhdobrdievlitzi. Jdele ke otlatatl iqia ozhda otlatltikio </w:t>
+      </w:r>
+      <w:r>
+        <w:t xml:space="preserve">aia itzitikio. </w:t>
+      </w:r>
+      <w:r>
+        <w:t xml:space="preserve">Alir ke preql iqia ke kialoyan. Tlo chalanzhie oyanqia ke </w:t>
+      </w:r>
+      <w:r>
+        <w:t>akopatlicha</w:t>
+      </w:r>
+      <w:r>
+        <w:t xml:space="preserve">. </w:t>
+      </w:r>
+    </w:p>
+    <w:p>
+      <w:r>
+        <w:t xml:space="preserve">People travel by bus to get to the city. </w:t>
+      </w:r>
+    </w:p>
+    <w:p>
+      <w:r>
+        <w:t>(</w:t>
+      </w:r>
+      <w:r>
+        <w:t>By</w:t>
+      </w:r>
+      <w:r>
+        <w:t xml:space="preserve"> means of a)</w:t>
+      </w:r>
+      <w:r>
+        <w:t xml:space="preserve"> bus / travel / people, (for the purpose of) (arriving at) the city.</w:t>
+      </w:r>
+    </w:p>
+    <w:p>
+      <w:r>
+        <w:t xml:space="preserve">Ininqenta zhavrjem ozhda nado, </w:t>
+      </w:r>
+    </w:p>
+    <w:p>
+      <w:r>
+        <w:t xml:space="preserve">People also travel by car or taxi. To the right of the city center is the Psionic Testing Center. It is very large and beautiful. </w:t>
+      </w:r>
     </w:p>
     <w:p>
       <w:pPr>
         <w:pStyle w:val="Heading3"/>
       </w:pPr>
       <w:r>
-        <w:t>Dialogue 2</w:t>
+        <w:t>Dialogue</w:t>
       </w:r>
     </w:p>
     <w:p/>
@@ -34905,7 +35867,7 @@
                           </pic:cNvPicPr>
                         </pic:nvPicPr>
                         <pic:blipFill>
-                          <a:blip r:embed="rId17" cstate="print">
+                          <a:blip r:embed="rId21" cstate="print">
                             <a:extLst>
                               <a:ext uri="{28A0092B-C50C-407E-A947-70E740481C1C}">
                                 <a14:useLocalDpi xmlns:a14="http://schemas.microsoft.com/office/drawing/2010/main" val="0"/>
@@ -41238,7 +42200,7 @@
     </w:tbl>
     <w:p/>
     <w:sectPr>
-      <w:footerReference w:type="default" r:id="rId18"/>
+      <w:footerReference w:type="default" r:id="rId22"/>
       <w:pgSz w:w="12240" w:h="15840"/>
       <w:pgMar w:top="1440" w:right="1440" w:bottom="1440" w:left="1440" w:header="720" w:footer="720" w:gutter="0"/>
       <w:pgNumType w:start="0"/>
@@ -41248,6 +42210,45 @@
     </w:sectPr>
   </w:body>
 </w:document>
+</file>
+
+<file path=word/comments.xml><?xml version="1.0" encoding="utf-8"?>
+<w:comments xmlns:wpc="http://schemas.microsoft.com/office/word/2010/wordprocessingCanvas" xmlns:cx="http://schemas.microsoft.com/office/drawing/2014/chartex" xmlns:cx1="http://schemas.microsoft.com/office/drawing/2015/9/8/chartex" xmlns:cx2="http://schemas.microsoft.com/office/drawing/2015/10/21/chartex" xmlns:cx3="http://schemas.microsoft.com/office/drawing/2016/5/9/chartex" xmlns:cx4="http://schemas.microsoft.com/office/drawing/2016/5/10/chartex" xmlns:cx5="http://schemas.microsoft.com/office/drawing/2016/5/11/chartex" xmlns:cx6="http://schemas.microsoft.com/office/drawing/2016/5/12/chartex" xmlns:cx7="http://schemas.microsoft.com/office/drawing/2016/5/13/chartex" xmlns:cx8="http://schemas.microsoft.com/office/drawing/2016/5/14/chartex" xmlns:mc="http://schemas.openxmlformats.org/markup-compatibility/2006" xmlns:aink="http://schemas.microsoft.com/office/drawing/2016/ink" xmlns:am3d="http://schemas.microsoft.com/office/drawing/2017/model3d" xmlns:o="urn:schemas-microsoft-com:office:office" xmlns:r="http://schemas.openxmlformats.org/officeDocument/2006/relationships" xmlns:m="http://schemas.openxmlformats.org/officeDocument/2006/math" xmlns:v="urn:schemas-microsoft-com:vml" xmlns:wp14="http://schemas.microsoft.com/office/word/2010/wordprocessingDrawing" xmlns:wp="http://schemas.openxmlformats.org/drawingml/2006/wordprocessingDrawing" xmlns:w10="urn:schemas-microsoft-com:office:word" xmlns:w="http://schemas.openxmlformats.org/wordprocessingml/2006/main" xmlns:w14="http://schemas.microsoft.com/office/word/2010/wordml" xmlns:w15="http://schemas.microsoft.com/office/word/2012/wordml" xmlns:w16cex="http://schemas.microsoft.com/office/word/2018/wordml/cex" xmlns:w16cid="http://schemas.microsoft.com/office/word/2016/wordml/cid" xmlns:w16="http://schemas.microsoft.com/office/word/2018/wordml" xmlns:w16sdtdh="http://schemas.microsoft.com/office/word/2020/wordml/sdtdatahash" xmlns:w16se="http://schemas.microsoft.com/office/word/2015/wordml/symex" xmlns:wpg="http://schemas.microsoft.com/office/word/2010/wordprocessingGroup" xmlns:wpi="http://schemas.microsoft.com/office/word/2010/wordprocessingInk" xmlns:wne="http://schemas.microsoft.com/office/word/2006/wordml" xmlns:wps="http://schemas.microsoft.com/office/word/2010/wordprocessingShape" mc:Ignorable="w14 w15 w16se w16cid w16 w16cex w16sdtdh wp14">
+  <w:comment w:id="4" w:author="Jeff Kazmierski" w:date="2022-01-29T20:36:00Z" w:initials="JK">
+    <w:p>
+      <w:pPr>
+        <w:pStyle w:val="CommentText"/>
+      </w:pPr>
+      <w:r>
+        <w:rPr>
+          <w:rStyle w:val="CommentReference"/>
+        </w:rPr>
+        <w:annotationRef/>
+      </w:r>
+      <w:r>
+        <w:t>We need a more accurate example; this is not correct</w:t>
+      </w:r>
+    </w:p>
+  </w:comment>
+</w:comments>
+</file>
+
+<file path=word/commentsExtended.xml><?xml version="1.0" encoding="utf-8"?>
+<w15:commentsEx xmlns:wpc="http://schemas.microsoft.com/office/word/2010/wordprocessingCanvas" xmlns:cx="http://schemas.microsoft.com/office/drawing/2014/chartex" xmlns:cx1="http://schemas.microsoft.com/office/drawing/2015/9/8/chartex" xmlns:cx2="http://schemas.microsoft.com/office/drawing/2015/10/21/chartex" xmlns:cx3="http://schemas.microsoft.com/office/drawing/2016/5/9/chartex" xmlns:cx4="http://schemas.microsoft.com/office/drawing/2016/5/10/chartex" xmlns:cx5="http://schemas.microsoft.com/office/drawing/2016/5/11/chartex" xmlns:cx6="http://schemas.microsoft.com/office/drawing/2016/5/12/chartex" xmlns:cx7="http://schemas.microsoft.com/office/drawing/2016/5/13/chartex" xmlns:cx8="http://schemas.microsoft.com/office/drawing/2016/5/14/chartex" xmlns:mc="http://schemas.openxmlformats.org/markup-compatibility/2006" xmlns:aink="http://schemas.microsoft.com/office/drawing/2016/ink" xmlns:am3d="http://schemas.microsoft.com/office/drawing/2017/model3d" xmlns:o="urn:schemas-microsoft-com:office:office" xmlns:r="http://schemas.openxmlformats.org/officeDocument/2006/relationships" xmlns:m="http://schemas.openxmlformats.org/officeDocument/2006/math" xmlns:v="urn:schemas-microsoft-com:vml" xmlns:wp14="http://schemas.microsoft.com/office/word/2010/wordprocessingDrawing" xmlns:wp="http://schemas.openxmlformats.org/drawingml/2006/wordprocessingDrawing" xmlns:w10="urn:schemas-microsoft-com:office:word" xmlns:w="http://schemas.openxmlformats.org/wordprocessingml/2006/main" xmlns:w14="http://schemas.microsoft.com/office/word/2010/wordml" xmlns:w15="http://schemas.microsoft.com/office/word/2012/wordml" xmlns:w16cex="http://schemas.microsoft.com/office/word/2018/wordml/cex" xmlns:w16cid="http://schemas.microsoft.com/office/word/2016/wordml/cid" xmlns:w16="http://schemas.microsoft.com/office/word/2018/wordml" xmlns:w16sdtdh="http://schemas.microsoft.com/office/word/2020/wordml/sdtdatahash" xmlns:w16se="http://schemas.microsoft.com/office/word/2015/wordml/symex" xmlns:wpg="http://schemas.microsoft.com/office/word/2010/wordprocessingGroup" xmlns:wpi="http://schemas.microsoft.com/office/word/2010/wordprocessingInk" xmlns:wne="http://schemas.microsoft.com/office/word/2006/wordml" xmlns:wps="http://schemas.microsoft.com/office/word/2010/wordprocessingShape" mc:Ignorable="w14 w15 w16se w16cid w16 w16cex w16sdtdh wp14">
+  <w15:commentEx w15:paraId="4C20BD32" w15:done="0"/>
+</w15:commentsEx>
+</file>
+
+<file path=word/commentsExtensible.xml><?xml version="1.0" encoding="utf-8"?>
+<w16cex:commentsExtensible xmlns:wpc="http://schemas.microsoft.com/office/word/2010/wordprocessingCanvas" xmlns:cx="http://schemas.microsoft.com/office/drawing/2014/chartex" xmlns:cx1="http://schemas.microsoft.com/office/drawing/2015/9/8/chartex" xmlns:cx2="http://schemas.microsoft.com/office/drawing/2015/10/21/chartex" xmlns:cx3="http://schemas.microsoft.com/office/drawing/2016/5/9/chartex" xmlns:cx4="http://schemas.microsoft.com/office/drawing/2016/5/10/chartex" xmlns:cx5="http://schemas.microsoft.com/office/drawing/2016/5/11/chartex" xmlns:cx6="http://schemas.microsoft.com/office/drawing/2016/5/12/chartex" xmlns:cx7="http://schemas.microsoft.com/office/drawing/2016/5/13/chartex" xmlns:cx8="http://schemas.microsoft.com/office/drawing/2016/5/14/chartex" xmlns:mc="http://schemas.openxmlformats.org/markup-compatibility/2006" xmlns:aink="http://schemas.microsoft.com/office/drawing/2016/ink" xmlns:am3d="http://schemas.microsoft.com/office/drawing/2017/model3d" xmlns:o="urn:schemas-microsoft-com:office:office" xmlns:r="http://schemas.openxmlformats.org/officeDocument/2006/relationships" xmlns:m="http://schemas.openxmlformats.org/officeDocument/2006/math" xmlns:v="urn:schemas-microsoft-com:vml" xmlns:wp14="http://schemas.microsoft.com/office/word/2010/wordprocessingDrawing" xmlns:wp="http://schemas.openxmlformats.org/drawingml/2006/wordprocessingDrawing" xmlns:w10="urn:schemas-microsoft-com:office:word" xmlns:w="http://schemas.openxmlformats.org/wordprocessingml/2006/main" xmlns:w14="http://schemas.microsoft.com/office/word/2010/wordml" xmlns:w15="http://schemas.microsoft.com/office/word/2012/wordml" xmlns:w16cex="http://schemas.microsoft.com/office/word/2018/wordml/cex" xmlns:w16cid="http://schemas.microsoft.com/office/word/2016/wordml/cid" xmlns:w16="http://schemas.microsoft.com/office/word/2018/wordml" xmlns:w16sdtdh="http://schemas.microsoft.com/office/word/2020/wordml/sdtdatahash" xmlns:w16se="http://schemas.microsoft.com/office/word/2015/wordml/symex" xmlns:wpg="http://schemas.microsoft.com/office/word/2010/wordprocessingGroup" xmlns:wpi="http://schemas.microsoft.com/office/word/2010/wordprocessingInk" xmlns:wne="http://schemas.microsoft.com/office/word/2006/wordml" xmlns:wps="http://schemas.microsoft.com/office/word/2010/wordprocessingShape" mc:Ignorable="w14 w15 w16se w16cid w16 w16cex w16sdtdh wp14">
+  <w16cex:commentExtensible w16cex:durableId="25A023E6" w16cex:dateUtc="2022-01-30T02:36:00Z"/>
+</w16cex:commentsExtensible>
+</file>
+
+<file path=word/commentsIds.xml><?xml version="1.0" encoding="utf-8"?>
+<w16cid:commentsIds xmlns:wpc="http://schemas.microsoft.com/office/word/2010/wordprocessingCanvas" xmlns:cx="http://schemas.microsoft.com/office/drawing/2014/chartex" xmlns:cx1="http://schemas.microsoft.com/office/drawing/2015/9/8/chartex" xmlns:cx2="http://schemas.microsoft.com/office/drawing/2015/10/21/chartex" xmlns:cx3="http://schemas.microsoft.com/office/drawing/2016/5/9/chartex" xmlns:cx4="http://schemas.microsoft.com/office/drawing/2016/5/10/chartex" xmlns:cx5="http://schemas.microsoft.com/office/drawing/2016/5/11/chartex" xmlns:cx6="http://schemas.microsoft.com/office/drawing/2016/5/12/chartex" xmlns:cx7="http://schemas.microsoft.com/office/drawing/2016/5/13/chartex" xmlns:cx8="http://schemas.microsoft.com/office/drawing/2016/5/14/chartex" xmlns:mc="http://schemas.openxmlformats.org/markup-compatibility/2006" xmlns:aink="http://schemas.microsoft.com/office/drawing/2016/ink" xmlns:am3d="http://schemas.microsoft.com/office/drawing/2017/model3d" xmlns:o="urn:schemas-microsoft-com:office:office" xmlns:r="http://schemas.openxmlformats.org/officeDocument/2006/relationships" xmlns:m="http://schemas.openxmlformats.org/officeDocument/2006/math" xmlns:v="urn:schemas-microsoft-com:vml" xmlns:wp14="http://schemas.microsoft.com/office/word/2010/wordprocessingDrawing" xmlns:wp="http://schemas.openxmlformats.org/drawingml/2006/wordprocessingDrawing" xmlns:w10="urn:schemas-microsoft-com:office:word" xmlns:w="http://schemas.openxmlformats.org/wordprocessingml/2006/main" xmlns:w14="http://schemas.microsoft.com/office/word/2010/wordml" xmlns:w15="http://schemas.microsoft.com/office/word/2012/wordml" xmlns:w16cex="http://schemas.microsoft.com/office/word/2018/wordml/cex" xmlns:w16cid="http://schemas.microsoft.com/office/word/2016/wordml/cid" xmlns:w16="http://schemas.microsoft.com/office/word/2018/wordml" xmlns:w16sdtdh="http://schemas.microsoft.com/office/word/2020/wordml/sdtdatahash" xmlns:w16se="http://schemas.microsoft.com/office/word/2015/wordml/symex" xmlns:wpg="http://schemas.microsoft.com/office/word/2010/wordprocessingGroup" xmlns:wpi="http://schemas.microsoft.com/office/word/2010/wordprocessingInk" xmlns:wne="http://schemas.microsoft.com/office/word/2006/wordml" xmlns:wps="http://schemas.microsoft.com/office/word/2010/wordprocessingShape" mc:Ignorable="w14 w15 w16se w16cid w16 w16cex w16sdtdh wp14">
+  <w16cid:commentId w16cid:paraId="4C20BD32" w16cid:durableId="25A023E6"/>
+</w16cid:commentsIds>
 </file>
 
 <file path=word/endnotes.xml><?xml version="1.0" encoding="utf-8"?>
@@ -42756,6 +43757,14 @@
     <w:abstractNumId w:val="4"/>
   </w:num>
 </w:numbering>
+</file>
+
+<file path=word/people.xml><?xml version="1.0" encoding="utf-8"?>
+<w15:people xmlns:wpc="http://schemas.microsoft.com/office/word/2010/wordprocessingCanvas" xmlns:cx="http://schemas.microsoft.com/office/drawing/2014/chartex" xmlns:cx1="http://schemas.microsoft.com/office/drawing/2015/9/8/chartex" xmlns:cx2="http://schemas.microsoft.com/office/drawing/2015/10/21/chartex" xmlns:cx3="http://schemas.microsoft.com/office/drawing/2016/5/9/chartex" xmlns:cx4="http://schemas.microsoft.com/office/drawing/2016/5/10/chartex" xmlns:cx5="http://schemas.microsoft.com/office/drawing/2016/5/11/chartex" xmlns:cx6="http://schemas.microsoft.com/office/drawing/2016/5/12/chartex" xmlns:cx7="http://schemas.microsoft.com/office/drawing/2016/5/13/chartex" xmlns:cx8="http://schemas.microsoft.com/office/drawing/2016/5/14/chartex" xmlns:mc="http://schemas.openxmlformats.org/markup-compatibility/2006" xmlns:aink="http://schemas.microsoft.com/office/drawing/2016/ink" xmlns:am3d="http://schemas.microsoft.com/office/drawing/2017/model3d" xmlns:o="urn:schemas-microsoft-com:office:office" xmlns:r="http://schemas.openxmlformats.org/officeDocument/2006/relationships" xmlns:m="http://schemas.openxmlformats.org/officeDocument/2006/math" xmlns:v="urn:schemas-microsoft-com:vml" xmlns:wp14="http://schemas.microsoft.com/office/word/2010/wordprocessingDrawing" xmlns:wp="http://schemas.openxmlformats.org/drawingml/2006/wordprocessingDrawing" xmlns:w10="urn:schemas-microsoft-com:office:word" xmlns:w="http://schemas.openxmlformats.org/wordprocessingml/2006/main" xmlns:w14="http://schemas.microsoft.com/office/word/2010/wordml" xmlns:w15="http://schemas.microsoft.com/office/word/2012/wordml" xmlns:w16cex="http://schemas.microsoft.com/office/word/2018/wordml/cex" xmlns:w16cid="http://schemas.microsoft.com/office/word/2016/wordml/cid" xmlns:w16="http://schemas.microsoft.com/office/word/2018/wordml" xmlns:w16sdtdh="http://schemas.microsoft.com/office/word/2020/wordml/sdtdatahash" xmlns:w16se="http://schemas.microsoft.com/office/word/2015/wordml/symex" xmlns:wpg="http://schemas.microsoft.com/office/word/2010/wordprocessingGroup" xmlns:wpi="http://schemas.microsoft.com/office/word/2010/wordprocessingInk" xmlns:wne="http://schemas.microsoft.com/office/word/2006/wordml" xmlns:wps="http://schemas.microsoft.com/office/word/2010/wordprocessingShape" mc:Ignorable="w14 w15 w16se w16cid w16 w16cex w16sdtdh wp14">
+  <w15:person w15:author="Jeff Kazmierski">
+    <w15:presenceInfo w15:providerId="Windows Live" w15:userId="f70a2d720ca3e88b"/>
+  </w15:person>
+</w15:people>
 </file>
 
 <file path=word/styles.xml><?xml version="1.0" encoding="utf-8"?>
@@ -43367,6 +44376,7 @@
   <w:style w:type="character" w:default="1" w:styleId="DefaultParagraphFont">
     <w:name w:val="Default Paragraph Font"/>
     <w:uiPriority w:val="1"/>
+    <w:semiHidden/>
     <w:unhideWhenUsed/>
   </w:style>
   <w:style w:type="table" w:default="1" w:styleId="TableNormal">
@@ -43997,6 +45007,64 @@
       <w:u w:val="single"/>
     </w:rPr>
   </w:style>
+  <w:style w:type="character" w:styleId="CommentReference">
+    <w:name w:val="annotation reference"/>
+    <w:basedOn w:val="DefaultParagraphFont"/>
+    <w:uiPriority w:val="99"/>
+    <w:semiHidden/>
+    <w:unhideWhenUsed/>
+    <w:rsid w:val="00327A45"/>
+    <w:rPr>
+      <w:sz w:val="16"/>
+      <w:szCs w:val="16"/>
+    </w:rPr>
+  </w:style>
+  <w:style w:type="paragraph" w:styleId="CommentText">
+    <w:name w:val="annotation text"/>
+    <w:basedOn w:val="Normal"/>
+    <w:link w:val="CommentTextChar"/>
+    <w:uiPriority w:val="99"/>
+    <w:semiHidden/>
+    <w:unhideWhenUsed/>
+    <w:rsid w:val="00327A45"/>
+    <w:pPr>
+      <w:spacing w:line="240" w:lineRule="auto"/>
+    </w:pPr>
+  </w:style>
+  <w:style w:type="character" w:customStyle="1" w:styleId="CommentTextChar">
+    <w:name w:val="Comment Text Char"/>
+    <w:basedOn w:val="DefaultParagraphFont"/>
+    <w:link w:val="CommentText"/>
+    <w:uiPriority w:val="99"/>
+    <w:semiHidden/>
+    <w:rsid w:val="00327A45"/>
+  </w:style>
+  <w:style w:type="paragraph" w:styleId="CommentSubject">
+    <w:name w:val="annotation subject"/>
+    <w:basedOn w:val="CommentText"/>
+    <w:next w:val="CommentText"/>
+    <w:link w:val="CommentSubjectChar"/>
+    <w:uiPriority w:val="99"/>
+    <w:semiHidden/>
+    <w:unhideWhenUsed/>
+    <w:rsid w:val="00327A45"/>
+    <w:rPr>
+      <w:b/>
+      <w:bCs/>
+    </w:rPr>
+  </w:style>
+  <w:style w:type="character" w:customStyle="1" w:styleId="CommentSubjectChar">
+    <w:name w:val="Comment Subject Char"/>
+    <w:basedOn w:val="CommentTextChar"/>
+    <w:link w:val="CommentSubject"/>
+    <w:uiPriority w:val="99"/>
+    <w:semiHidden/>
+    <w:rsid w:val="00327A45"/>
+    <w:rPr>
+      <w:b/>
+      <w:bCs/>
+    </w:rPr>
+  </w:style>
 </w:styles>
 </file>
 

</xml_diff>